<commit_message>
completed 4/4 of the essay
</commit_message>
<xml_diff>
--- a/submissibles/T-618-4172.docx
+++ b/submissibles/T-618-4172.docx
@@ -134,6 +134,9 @@
         </w:rPr>
         <w:t xml:space="preserve">Word Count: </w:t>
       </w:r>
+      <w:r>
+        <w:t>4097</w:t>
+      </w:r>
     </w:p>
     <w:p>
       <w:pPr>
@@ -239,7 +242,10 @@
     </w:p>
     <w:p>
       <w:r>
-        <w:t>Additionally, health and social care professionals can assume leadership and management roles to lead others, oversee services, and manage</w:t>
+        <w:t>Additionally, health and social care professionals can assume leadership and management roles</w:t>
+      </w:r>
+      <w:r>
+        <w:t>, leading others, overseeing services, and managing</w:t>
       </w:r>
       <w:r>
         <w:t xml:space="preserve"> resources. For example, healthcare managers, directors</w:t>
@@ -676,7 +682,13 @@
         <w:t xml:space="preserve">. Generally, nurses need </w:t>
       </w:r>
       <w:r>
-        <w:t>to acquire further qualifications, participate in continuing professional development (CPD) activities, and take on leadership roles to advance</w:t>
+        <w:t xml:space="preserve">to acquire </w:t>
+      </w:r>
+      <w:r>
+        <w:t>additional qualifications, participate in continuing professional development (CPD) activities, and assume</w:t>
+      </w:r>
+      <w:r>
+        <w:t xml:space="preserve"> leadership roles to advance</w:t>
       </w:r>
       <w:r>
         <w:t xml:space="preserve"> in their profession (Harris et al., 2020). With experience, nurses can </w:t>
@@ -812,9 +824,19 @@
     </w:p>
     <w:p>
       <w:pPr>
+        <w:spacing w:line="259" w:lineRule="auto"/>
+        <w:jc w:val="left"/>
+      </w:pPr>
+      <w:r>
+        <w:br w:type="page"/>
+      </w:r>
+    </w:p>
+    <w:p>
+      <w:pPr>
         <w:pStyle w:val="Heading1"/>
       </w:pPr>
       <w:r>
+        <w:lastRenderedPageBreak/>
         <w:t>Professional Development in Health and Social Care</w:t>
       </w:r>
     </w:p>
@@ -864,53 +886,891 @@
         <w:t xml:space="preserve"> establish the standards for the profession and help organise </w:t>
       </w:r>
       <w:r>
+        <w:t>practice</w:t>
+      </w:r>
+      <w:r>
+        <w:t xml:space="preserve"> well so that public protection and good care come first. They also </w:t>
+      </w:r>
+      <w:r>
+        <w:t>outline the responsibilities of healthcare workers in maintaining patient records confidentiality, making ethical decisions, and adhering to</w:t>
+      </w:r>
+      <w:r>
+        <w:t xml:space="preserve"> the guidelines of their profession</w:t>
+      </w:r>
+      <w:r>
+        <w:t xml:space="preserve"> </w:t>
+      </w:r>
+      <w:r>
+        <w:t>(NHS, 2021)</w:t>
+      </w:r>
+      <w:r>
+        <w:t xml:space="preserve">. The </w:t>
+      </w:r>
+      <w:r>
+        <w:t xml:space="preserve">support from the Royal College of Nursing </w:t>
+      </w:r>
+      <w:r>
+        <w:t>(RCN, 2025)</w:t>
+      </w:r>
+      <w:r>
+        <w:t xml:space="preserve"> </w:t>
+      </w:r>
+      <w:r>
+        <w:t xml:space="preserve">provides nurses with development opportunities, helping </w:t>
+      </w:r>
+      <w:r>
+        <w:t>them to continue adhering</w:t>
+      </w:r>
+      <w:r>
+        <w:t xml:space="preserve"> to</w:t>
+      </w:r>
+      <w:r>
+        <w:t xml:space="preserve"> these standards. These organisations also </w:t>
+      </w:r>
+      <w:r>
+        <w:t xml:space="preserve">enable their members to build connections, receive mentorship, and participate in reforming healthcare policies, thereby </w:t>
+      </w:r>
+      <w:r>
+        <w:t>supporting their careers and the quality of care.</w:t>
+      </w:r>
+    </w:p>
+    <w:p>
+      <w:pPr>
+        <w:pStyle w:val="Heading2"/>
+      </w:pPr>
+      <w:r>
+        <w:t>Need for Continuing Professional Development in Health and Social Care</w:t>
+      </w:r>
+    </w:p>
+    <w:p>
+      <w:r>
+        <w:t>By undertaking C</w:t>
+      </w:r>
+      <w:r>
+        <w:t xml:space="preserve">ontinuing Professional </w:t>
+      </w:r>
+      <w:r>
+        <w:t>D</w:t>
+      </w:r>
+      <w:r>
+        <w:t>evelopment</w:t>
+      </w:r>
+      <w:r>
+        <w:t xml:space="preserve"> (CPD)</w:t>
+      </w:r>
+      <w:r>
+        <w:t xml:space="preserve">, professionals in health and social care can </w:t>
+      </w:r>
+      <w:r>
+        <w:t>maintain their competence and quickly respond to patients' evolving needs</w:t>
+      </w:r>
+      <w:r>
+        <w:t xml:space="preserve">. The field of healthcare </w:t>
+      </w:r>
+      <w:r>
+        <w:t>continues to advance due to discoveries in medicine, innovative treatment methods,</w:t>
+      </w:r>
+      <w:r>
+        <w:t xml:space="preserve"> and advancements in healthcare technology</w:t>
+      </w:r>
+      <w:r>
+        <w:t xml:space="preserve"> </w:t>
+      </w:r>
+      <w:r>
+        <w:t>(Koskimäki et al., 2020)</w:t>
+      </w:r>
+      <w:r>
+        <w:t xml:space="preserve">. Therefore, CPD </w:t>
+      </w:r>
+      <w:r>
+        <w:t xml:space="preserve">enables healthcare workers to learn about new developments and adapt their </w:t>
+      </w:r>
+      <w:proofErr w:type="gramStart"/>
+      <w:r>
+        <w:t>practices</w:t>
+      </w:r>
+      <w:proofErr w:type="gramEnd"/>
+      <w:r>
+        <w:t xml:space="preserve"> accordingly</w:t>
+      </w:r>
+      <w:r>
+        <w:t>, thereby benefiting</w:t>
+      </w:r>
+      <w:r>
+        <w:t xml:space="preserve"> </w:t>
+      </w:r>
+      <w:r>
+        <w:t>a greater number of</w:t>
+      </w:r>
+      <w:r>
+        <w:t xml:space="preserve"> patients (Harris et al., 2020). </w:t>
+      </w:r>
+      <w:r>
+        <w:t>Digital health technologies, such as telemedicine and electronic health records, have created a need for healthcare professionals to acquire new skills to utilize them effectively</w:t>
+      </w:r>
+      <w:r>
+        <w:t xml:space="preserve"> in </w:t>
+      </w:r>
+      <w:r>
+        <w:t xml:space="preserve">patient care </w:t>
+      </w:r>
+      <w:r>
+        <w:t>(Forsetlund et al., 2021)</w:t>
+      </w:r>
+      <w:r>
+        <w:t xml:space="preserve">. Likewise, healthcare organisations are paying more attention to caring for patients as a group and </w:t>
+      </w:r>
+      <w:r>
+        <w:t>fostering teamwork among workers, so healthcare professionals need to improve their skills in communication, teamwork, and compassion</w:t>
+      </w:r>
+      <w:r>
+        <w:t xml:space="preserve"> </w:t>
+      </w:r>
+      <w:r>
+        <w:t>(WHO, 2020)</w:t>
+      </w:r>
+      <w:r>
+        <w:t>.</w:t>
+      </w:r>
+    </w:p>
+    <w:p>
+      <w:r>
+        <w:t>Additionally, participating in CPD helps maintain a high level of care when healthcare settings become more challenging</w:t>
+      </w:r>
+      <w:r>
+        <w:t xml:space="preserve">. </w:t>
+      </w:r>
+      <w:r>
+        <w:t>Williams et al. (2020)</w:t>
+      </w:r>
+      <w:r>
+        <w:t xml:space="preserve"> explained that, because the healthcare system deals with a higher prevalence of</w:t>
+      </w:r>
+      <w:r>
+        <w:t xml:space="preserve"> </w:t>
+      </w:r>
+      <w:r>
+        <w:t>c</w:t>
+      </w:r>
+      <w:r>
+        <w:t>hronic</w:t>
+      </w:r>
+      <w:r>
+        <w:t xml:space="preserve"> diseases, </w:t>
+      </w:r>
+      <w:r>
+        <w:t>aging populations</w:t>
+      </w:r>
+      <w:r>
+        <w:t>, and those from diverse cultural backgrounds, professionals should continue their education to meet the varied needs</w:t>
+      </w:r>
+      <w:r>
+        <w:t xml:space="preserve"> of </w:t>
+      </w:r>
+      <w:r>
         <w:lastRenderedPageBreak/>
+        <w:t xml:space="preserve">their patients. CPD helps healthcare workers </w:t>
+      </w:r>
+      <w:r>
+        <w:t>adhere to the rules established by official regulators, ensuring</w:t>
+      </w:r>
+      <w:r>
+        <w:t xml:space="preserve"> they are up to date with today’s standards (NHS, 2021). </w:t>
+      </w:r>
+      <w:r>
+        <w:t xml:space="preserve">Without </w:t>
+      </w:r>
+      <w:r>
+        <w:t xml:space="preserve">CPD, </w:t>
+      </w:r>
+      <w:r>
+        <w:t>practitioners'</w:t>
+      </w:r>
+      <w:r>
+        <w:t xml:space="preserve"> actions may become outdated</w:t>
+      </w:r>
+      <w:r>
+        <w:t xml:space="preserve"> in effective care, potentially negatively influencing</w:t>
+      </w:r>
+      <w:r>
+        <w:t xml:space="preserve"> their patients</w:t>
+      </w:r>
+      <w:r>
+        <w:t xml:space="preserve"> </w:t>
+      </w:r>
+      <w:r>
+        <w:t>(Musharyanti et al., 2019)</w:t>
+      </w:r>
+      <w:r>
+        <w:t>. Thus, CPD is essential for making sure healthcare workers are well-trained and prepared to handle changes in the industry.</w:t>
+      </w:r>
+    </w:p>
+    <w:p>
+      <w:pPr>
+        <w:pStyle w:val="Heading2"/>
+      </w:pPr>
+      <w:r>
+        <w:t xml:space="preserve">Continuing Professional Development Requirements for </w:t>
+      </w:r>
+      <w:r>
+        <w:t xml:space="preserve">Nursing </w:t>
+      </w:r>
+      <w:r>
+        <w:t>Role</w:t>
+      </w:r>
+    </w:p>
+    <w:p>
+      <w:r>
+        <w:t xml:space="preserve">In nursing, regular professional development is </w:t>
+      </w:r>
+      <w:r>
+        <w:t>crucial for maintaining nurses’ skills and delivering</w:t>
+      </w:r>
+      <w:r>
+        <w:t xml:space="preserve"> the highest</w:t>
+      </w:r>
+      <w:r>
+        <w:t xml:space="preserve"> level of patient care. </w:t>
+      </w:r>
+      <w:r>
+        <w:t>Hakvoort et al. (2022)</w:t>
+      </w:r>
+      <w:r>
+        <w:t xml:space="preserve"> explained that </w:t>
+      </w:r>
+      <w:r>
+        <w:t>Nurses must complete CPD by learning new things, improving current clinical skills</w:t>
+      </w:r>
+      <w:r>
+        <w:t>,</w:t>
+      </w:r>
+      <w:r>
+        <w:t xml:space="preserve"> and </w:t>
+      </w:r>
+      <w:r>
+        <w:t>staying up-to-date with</w:t>
+      </w:r>
+      <w:r>
+        <w:t xml:space="preserve"> the latest advancements in healthcare. Nurses </w:t>
+      </w:r>
+      <w:r>
+        <w:t>must</w:t>
+      </w:r>
+      <w:r>
+        <w:t xml:space="preserve"> participate in </w:t>
+      </w:r>
+      <w:r>
+        <w:t>continuing professional development (CPD) based on their specialty, which may include general nursing, paediatrics, geriatrics,</w:t>
+      </w:r>
+      <w:r>
+        <w:t xml:space="preserve"> or fields such as oncology or critical care (NHS, 2021). They </w:t>
+      </w:r>
+      <w:r>
+        <w:t>typically involve participating in workshops, utilizing online learning materials, and completing</w:t>
+      </w:r>
+      <w:r>
+        <w:t xml:space="preserve"> assessments in clinical settings</w:t>
+      </w:r>
+      <w:r>
+        <w:t xml:space="preserve"> </w:t>
+      </w:r>
+      <w:r>
+        <w:t>(Mlambo et al., 2021)</w:t>
+      </w:r>
+      <w:r>
+        <w:t xml:space="preserve">. In addition, nurses should </w:t>
+      </w:r>
+      <w:r>
+        <w:t>be aware of the latest medical technologies and procedures to consistently provide expert care that adheres to the guidelines of both national and institutional standards</w:t>
+      </w:r>
+      <w:r>
+        <w:t xml:space="preserve"> </w:t>
+      </w:r>
+      <w:r>
+        <w:t>(WHO, 2020)</w:t>
+      </w:r>
+      <w:r>
+        <w:t xml:space="preserve">. Part of CPD for advanced nurses </w:t>
+      </w:r>
+      <w:r>
+        <w:t>involves learning leadership and management</w:t>
+      </w:r>
+      <w:r>
+        <w:t xml:space="preserve"> skills, which enable</w:t>
+      </w:r>
+      <w:r>
+        <w:t xml:space="preserve"> them to direct teams and handle complex</w:t>
+      </w:r>
+      <w:r>
+        <w:t xml:space="preserve"> cases.</w:t>
+      </w:r>
+    </w:p>
+    <w:p>
+      <w:r>
+        <w:t xml:space="preserve">Continuing education for nurses </w:t>
+      </w:r>
+      <w:r>
+        <w:t>encompasses both practical skills and</w:t>
+      </w:r>
+      <w:r>
+        <w:t xml:space="preserve"> </w:t>
+      </w:r>
+      <w:r>
+        <w:t>knowledge of</w:t>
+      </w:r>
+      <w:r>
+        <w:t xml:space="preserve"> the regulations and ethics in their field</w:t>
+      </w:r>
+      <w:r>
+        <w:t xml:space="preserve"> </w:t>
+      </w:r>
+      <w:r>
+        <w:t>(Said &amp; Chiang, 2020)</w:t>
+      </w:r>
+      <w:r>
+        <w:t xml:space="preserve">. Nurses are expected to understand the rules and guidelines introduced by organisations such as the Nursing and Midwifery Council (NMC) and </w:t>
+      </w:r>
+      <w:r>
+        <w:t>to assess their work to identify areas for improvement regularly</w:t>
+      </w:r>
+      <w:r>
+        <w:t xml:space="preserve"> (Harris et al., 2020). Going through this process of reflection </w:t>
+      </w:r>
+      <w:r>
+        <w:t>enables nurses to make informed clinical choices and establish strong</w:t>
+      </w:r>
+      <w:r>
+        <w:t xml:space="preserve"> relationships with patients. </w:t>
+      </w:r>
+      <w:r>
+        <w:t xml:space="preserve">Additionally, leaders in nursing must enhance their capabilities in teamwork, problem-solving, and utilizing resources effectively </w:t>
+      </w:r>
+      <w:r>
+        <w:t>(King et al., 2021)</w:t>
+      </w:r>
+      <w:r>
+        <w:t xml:space="preserve">. With CPD, nurses can access current research, </w:t>
+      </w:r>
+      <w:r>
+        <w:t>enhance their decision-making at work, and acquire new skills that lead to improved</w:t>
+      </w:r>
+      <w:r>
+        <w:t xml:space="preserve"> patient outcomes and medical care </w:t>
+      </w:r>
+      <w:r>
+        <w:t>(WHO, 2020)</w:t>
+      </w:r>
+      <w:r>
+        <w:t>.</w:t>
+      </w:r>
+    </w:p>
+    <w:p>
+      <w:pPr>
+        <w:pStyle w:val="Heading1"/>
+      </w:pPr>
+      <w:r>
+        <w:lastRenderedPageBreak/>
+        <w:t>Reflective Practice Supports Personal and Professional Development</w:t>
+      </w:r>
+    </w:p>
+    <w:p>
+      <w:pPr>
+        <w:pStyle w:val="Heading2"/>
+      </w:pPr>
+      <w:r>
+        <w:t>Reflective Practice</w:t>
+      </w:r>
+    </w:p>
+    <w:p>
+      <w:r>
+        <w:t>In nursing,</w:t>
+      </w:r>
+      <w:r>
+        <w:t xml:space="preserve"> </w:t>
+      </w:r>
+      <w:r>
+        <w:t>Scragg and Mantell (2023)</w:t>
+      </w:r>
+      <w:r>
+        <w:t xml:space="preserve"> define reflective practice as critically analysing one’s experiences in clinical settings to identify areas for improvement in the future</w:t>
+      </w:r>
+      <w:r>
+        <w:t>. Thorough thinking is necessary to notice the positives and negatives in your actions, decisions</w:t>
+      </w:r>
+      <w:r>
+        <w:t>,</w:t>
+      </w:r>
+      <w:r>
+        <w:t xml:space="preserve"> and interactions with patients (WHO, 2020). In this way, nurses </w:t>
+      </w:r>
+      <w:r>
+        <w:t>examine their feelings, thoughts, and behaviours, which helps them develop and continue</w:t>
+      </w:r>
+      <w:r>
+        <w:t xml:space="preserve"> learning. Reflecting on their work makes nurses more aware of their own biases, values</w:t>
+      </w:r>
+      <w:r>
+        <w:t>,</w:t>
+      </w:r>
+      <w:r>
+        <w:t xml:space="preserve"> and assumptions that can affect patient care (Harris et al., 2020). This way, nurses can </w:t>
+      </w:r>
+      <w:r>
+        <w:t xml:space="preserve">enhance patient outcomes, deliver top-notch care, and stay current with the most effective practices </w:t>
+      </w:r>
+      <w:r>
+        <w:t xml:space="preserve">(Bonakdar, 2022). </w:t>
+      </w:r>
+      <w:r>
+        <w:t>Hence, reflective practice enables nurses to become more competent in their roles and fosters</w:t>
+      </w:r>
+      <w:r>
+        <w:t xml:space="preserve"> their personal growth</w:t>
+      </w:r>
+      <w:r>
+        <w:t xml:space="preserve"> in their careers</w:t>
+      </w:r>
+      <w:r>
+        <w:t>.</w:t>
+      </w:r>
+    </w:p>
+    <w:p>
+      <w:pPr>
+        <w:pStyle w:val="Heading2"/>
+      </w:pPr>
+      <w:r>
+        <w:t>Theoretical Models of Reflective Practice</w:t>
+      </w:r>
+    </w:p>
+    <w:p>
+      <w:r>
+        <w:t>Reflective practice is an essential tool for professional growth in health and social care. This medium enables healthcare professionals to critically evaluate their clinical experiences critically, thereby enhancing their practice</w:t>
+      </w:r>
+      <w:r>
+        <w:t xml:space="preserve">. The main </w:t>
+      </w:r>
+      <w:r>
+        <w:t>theoretical models</w:t>
+      </w:r>
+      <w:r>
+        <w:t xml:space="preserve"> supporting this </w:t>
+      </w:r>
+      <w:r>
+        <w:t xml:space="preserve">reflective </w:t>
+      </w:r>
+      <w:r>
+        <w:t>process are Kolb’s Learning Cycle, Gibbs’ Reflective Cycle</w:t>
+      </w:r>
+      <w:r>
+        <w:t>,</w:t>
+      </w:r>
+      <w:r>
+        <w:t xml:space="preserve"> and Schön’s Reflection-in-Action. Kolb’s theory involves nurses participating in </w:t>
+      </w:r>
+      <w:r>
+        <w:t>practice, thinking through what happened, formulating ideas,</w:t>
+      </w:r>
+      <w:r>
+        <w:t xml:space="preserve"> and using them in new situations (Kolb, 1984). Following the same idea, the Gibbs Reflective Cycle outlines a system for nurses to explain an experience, </w:t>
+      </w:r>
+      <w:r>
+        <w:t>reflect on their feelings</w:t>
+      </w:r>
+      <w:r>
+        <w:t>, consider the incident</w:t>
+      </w:r>
+      <w:r>
+        <w:t>,</w:t>
+      </w:r>
+      <w:r>
+        <w:t xml:space="preserve"> and suggest actions to address the problem (Gibbs, 1988). In his model, </w:t>
+      </w:r>
+      <w:r>
+        <w:t>Schön (1983)</w:t>
+      </w:r>
+      <w:r>
+        <w:t xml:space="preserve"> emphasises that nurses reflect while they are working and make quick changes to enhance the care they offer. </w:t>
+      </w:r>
+      <w:r>
+        <w:t>These models support continuous learning. They also enable nurses to develop critical thinking</w:t>
+      </w:r>
+      <w:r>
+        <w:t>, thereby improving patient care and enhancing</w:t>
+      </w:r>
+      <w:r>
+        <w:t xml:space="preserve"> their professional development through ongoing, evidence-based reflection.</w:t>
+      </w:r>
+    </w:p>
+    <w:p>
+      <w:pPr>
+        <w:pStyle w:val="Heading2"/>
+      </w:pPr>
+      <w:r>
+        <w:t>T</w:t>
+      </w:r>
+      <w:r>
+        <w:t>he Impact of Attitudes, Values, and Beliefs on Provision and Practice of Care</w:t>
+      </w:r>
+    </w:p>
+    <w:p>
+      <w:r>
+        <w:t>A nurse’s attitudes, values, and beliefs play a significant role in shaping the care they provide</w:t>
+      </w:r>
+      <w:r>
+        <w:t>. As a result of these factors, their relationships with patients, coworkers</w:t>
+      </w:r>
+      <w:r>
+        <w:t>,</w:t>
+      </w:r>
+      <w:r>
+        <w:t xml:space="preserve"> and patients’ families may </w:t>
+      </w:r>
+      <w:r>
+        <w:lastRenderedPageBreak/>
+        <w:t>impact the standard of care provided</w:t>
+      </w:r>
+      <w:r>
+        <w:t xml:space="preserve"> </w:t>
+      </w:r>
+      <w:r>
+        <w:t>(Bar-Sela et al., 2018)</w:t>
+      </w:r>
+      <w:r>
+        <w:t xml:space="preserve">. </w:t>
+      </w:r>
+      <w:r>
+        <w:t>Koskimäki et al. (2020)</w:t>
+      </w:r>
+      <w:r>
+        <w:t xml:space="preserve"> explained that individuals who value empathy and compassion may be more attuned to patients’ emotional needs, which in turn enhances</w:t>
+      </w:r>
+      <w:r>
+        <w:t xml:space="preserve"> their ability to care for them</w:t>
+      </w:r>
+      <w:r>
+        <w:t xml:space="preserve">. Still, having biases can make it </w:t>
+      </w:r>
+      <w:r>
+        <w:t>more challenging for medical staff to provide equitable care to all types</w:t>
+      </w:r>
+      <w:r>
+        <w:t xml:space="preserve"> of patients</w:t>
+      </w:r>
+      <w:r>
+        <w:t xml:space="preserve"> </w:t>
+      </w:r>
+      <w:r>
+        <w:t>(Angel, 2020)</w:t>
+      </w:r>
+      <w:r>
+        <w:t xml:space="preserve">. </w:t>
+      </w:r>
+      <w:r>
+        <w:t>By understanding</w:t>
+      </w:r>
+      <w:r>
+        <w:t xml:space="preserve"> personal values and biases, nurses can evaluate their behaviour while providing care. Being self-aware means nurses provide caring</w:t>
+      </w:r>
+      <w:r>
+        <w:t xml:space="preserve"> and equal services</w:t>
+      </w:r>
+      <w:r>
+        <w:t xml:space="preserve"> and maintain good relationships with patients and team members (</w:t>
+      </w:r>
+      <w:r>
+        <w:t>WHO</w:t>
+      </w:r>
+      <w:r>
+        <w:t xml:space="preserve">, 2020). Being </w:t>
+      </w:r>
+      <w:r>
+        <w:t>aware of their personal beliefs enables nurses to grow professionally and enhance the effectiveness</w:t>
+      </w:r>
+      <w:r>
+        <w:t xml:space="preserve"> of patient care.</w:t>
+      </w:r>
+    </w:p>
+    <w:p>
+      <w:r>
+        <w:t xml:space="preserve">Having self-awareness is </w:t>
+      </w:r>
+      <w:r>
+        <w:t>crucial in nursing because it enables nurses to assess the influence</w:t>
+      </w:r>
+      <w:r>
+        <w:t xml:space="preserve"> of their attitudes and beliefs on patients</w:t>
+      </w:r>
+      <w:r>
+        <w:t xml:space="preserve"> </w:t>
+      </w:r>
+      <w:r>
+        <w:t>(Williams et al., 2020)</w:t>
+      </w:r>
+      <w:r>
+        <w:t xml:space="preserve">. Those nurses who are self-aware </w:t>
+      </w:r>
+      <w:r>
+        <w:t>can</w:t>
+      </w:r>
+      <w:r>
+        <w:t xml:space="preserve"> see how </w:t>
+      </w:r>
+      <w:r>
+        <w:t>their thoughts and feelings impact their decision-making, communication with patients, and behaviour</w:t>
+      </w:r>
+      <w:r>
+        <w:t xml:space="preserve"> towards them (WHO, 2020). By reflecting, people can </w:t>
+      </w:r>
+      <w:r>
+        <w:t>gain a deeper understanding of themselves and learn to be more open-minded when caring for others from diverse</w:t>
+      </w:r>
+      <w:r>
+        <w:t xml:space="preserve"> backgrounds. </w:t>
+      </w:r>
+      <w:r>
+        <w:t xml:space="preserve">Additionally, being aware of oneself encourages nurses to manage their emotions effectively when facing </w:t>
+      </w:r>
+      <w:r>
+        <w:t xml:space="preserve">work-related challenges </w:t>
+      </w:r>
+      <w:r>
+        <w:t>(Mlambo et al., 2021)</w:t>
+      </w:r>
+      <w:r>
+        <w:t xml:space="preserve">. This is </w:t>
+      </w:r>
+      <w:r>
+        <w:t>particularly crucial when dealing with cases that involve strong emotions, as those emotions may influence how a person perceives</w:t>
+      </w:r>
+      <w:r>
+        <w:t xml:space="preserve"> the situation</w:t>
+      </w:r>
+      <w:r>
+        <w:t xml:space="preserve"> </w:t>
+      </w:r>
+      <w:r>
+        <w:t>(Baker, 2020)</w:t>
+      </w:r>
+      <w:r>
+        <w:t xml:space="preserve">. A nurse who reflects on their actions, </w:t>
+      </w:r>
+      <w:r>
+        <w:t>centred on knowing themselves, can steadily grow professionally and continue to provide</w:t>
+      </w:r>
+      <w:r>
+        <w:t xml:space="preserve"> the best quality care with dignity and respect to all patients (Harris et al., 2020).</w:t>
+      </w:r>
+    </w:p>
+    <w:p>
+      <w:pPr>
+        <w:pStyle w:val="Heading2"/>
+      </w:pPr>
+      <w:r>
+        <w:t>Personal Learning Experiences</w:t>
+      </w:r>
+    </w:p>
+    <w:p>
+      <w:r>
+        <w:t xml:space="preserve">Assessing what one learns personally is essential for a nurse’s advancement, since it highlights what they do well and what they can work on in their professional work. As nurses practise reflection, they can </w:t>
+      </w:r>
+      <w:r>
+        <w:t>check their decisions, interactions with patients, and reactions to difficult situations,</w:t>
+      </w:r>
+      <w:r>
+        <w:t xml:space="preserve"> which improves the way they care for their patients </w:t>
+      </w:r>
+      <w:r>
+        <w:t>(Billett et al., 2019)</w:t>
+      </w:r>
+      <w:r>
+        <w:t xml:space="preserve">. When they </w:t>
+      </w:r>
+      <w:r>
+        <w:t>analyse previous situations, nurses learn more about their care style, identify any prejudices they may have, and adjust</w:t>
+      </w:r>
+      <w:r>
+        <w:t xml:space="preserve"> what is needed to improve their work</w:t>
+      </w:r>
+      <w:r>
+        <w:t xml:space="preserve"> </w:t>
+      </w:r>
+      <w:r>
+        <w:t>(Bar-Sela et al., 2018)</w:t>
+      </w:r>
+      <w:r>
+        <w:t xml:space="preserve">. In such situations, a nurse might find they could have handled their communication better or with greater understanding, so they try to apply this knowledge in </w:t>
+      </w:r>
+      <w:r>
+        <w:t xml:space="preserve">their subsequent </w:t>
+      </w:r>
+      <w:r>
+        <w:t xml:space="preserve">interactions. </w:t>
+      </w:r>
+      <w:r>
+        <w:t>Harris et al. (2020)</w:t>
+      </w:r>
+      <w:r>
+        <w:t xml:space="preserve"> stated that p</w:t>
+      </w:r>
+      <w:r>
+        <w:t xml:space="preserve">ractising in this way helps nurses to </w:t>
+      </w:r>
+      <w:r>
+        <w:t>continually improve, enhance their relationships with others, and become accustomed</w:t>
+      </w:r>
+      <w:r>
+        <w:t xml:space="preserve"> to new challenges in healthcare. It plays a role </w:t>
+      </w:r>
+      <w:r>
+        <w:lastRenderedPageBreak/>
+        <w:t xml:space="preserve">in </w:t>
+      </w:r>
+      <w:r>
+        <w:t>enabling nurses to make better choices, which in turn helps them care for their patients more compassionately and effectively</w:t>
+      </w:r>
+      <w:r>
+        <w:t>.</w:t>
+      </w:r>
+    </w:p>
+    <w:p>
+      <w:pPr>
+        <w:pStyle w:val="Heading2"/>
+      </w:pPr>
+      <w:r>
+        <w:t>Reflective Practice in Professional Development</w:t>
+      </w:r>
+    </w:p>
+    <w:p>
+      <w:r>
+        <w:t>Health and Social Care professionals</w:t>
+      </w:r>
+      <w:r>
+        <w:t xml:space="preserve"> need to engage in reflective </w:t>
+      </w:r>
+      <w:r>
         <w:t>practice</w:t>
       </w:r>
       <w:r>
-        <w:t xml:space="preserve"> well so that public protection and good care come first. They also </w:t>
-      </w:r>
-      <w:r>
-        <w:t>outline the responsibilities of healthcare workers in maintaining patient records confidentiality, making ethical decisions, and adhering to</w:t>
-      </w:r>
-      <w:r>
-        <w:t xml:space="preserve"> the guidelines of their profession</w:t>
-      </w:r>
-      <w:r>
-        <w:t xml:space="preserve"> </w:t>
-      </w:r>
-      <w:r>
-        <w:t>(NHS, 2021)</w:t>
-      </w:r>
-      <w:r>
-        <w:t xml:space="preserve">. The </w:t>
-      </w:r>
-      <w:r>
-        <w:t xml:space="preserve">support from the Royal College of Nursing </w:t>
-      </w:r>
-      <w:r>
-        <w:t>(RCN, 2025)</w:t>
-      </w:r>
-      <w:r>
-        <w:t xml:space="preserve"> </w:t>
-      </w:r>
-      <w:r>
-        <w:t xml:space="preserve">provides nurses with development opportunities, helping </w:t>
-      </w:r>
-      <w:r>
-        <w:t>them to continue adhering</w:t>
-      </w:r>
-      <w:r>
-        <w:t xml:space="preserve"> to</w:t>
-      </w:r>
-      <w:r>
-        <w:t xml:space="preserve"> these standards. These organisations also </w:t>
-      </w:r>
-      <w:r>
-        <w:t xml:space="preserve">enable their members to build connections, receive mentorship, and participate in reforming healthcare policies, thereby </w:t>
-      </w:r>
-      <w:r>
-        <w:t>supporting their careers and the quality of care.</w:t>
+        <w:t xml:space="preserve">, </w:t>
+      </w:r>
+      <w:r>
+        <w:t>as it enables them to understand their clinical experiences and identify</w:t>
+      </w:r>
+      <w:r>
+        <w:t xml:space="preserve"> areas </w:t>
+      </w:r>
+      <w:r>
+        <w:t>for improvement</w:t>
+      </w:r>
+      <w:r>
+        <w:t xml:space="preserve">. Looking back at their work, nurses </w:t>
+      </w:r>
+      <w:r>
+        <w:t>gain a deeper understanding of their skills, choices, and approaches to patient care</w:t>
+      </w:r>
+      <w:r>
+        <w:t xml:space="preserve"> </w:t>
+      </w:r>
+      <w:r>
+        <w:t>(McGarr, 2020)</w:t>
+      </w:r>
+      <w:r>
+        <w:t xml:space="preserve">. Being aware of themselves helps them provide </w:t>
+      </w:r>
+      <w:r>
+        <w:t>excellent</w:t>
+      </w:r>
+      <w:r>
+        <w:t xml:space="preserve"> care and </w:t>
+      </w:r>
+      <w:r>
+        <w:t>make</w:t>
+      </w:r>
+      <w:r>
+        <w:t xml:space="preserve"> better decisions. Remaining reflective enables nurses to </w:t>
+      </w:r>
+      <w:r>
+        <w:t>recognize and manage their feelings and beliefs, which in turn helps them provide</w:t>
+      </w:r>
+      <w:r>
+        <w:t xml:space="preserve"> better patient care</w:t>
+      </w:r>
+      <w:r>
+        <w:t xml:space="preserve"> </w:t>
+      </w:r>
+      <w:r>
+        <w:t>(Farrell, 2019)</w:t>
+      </w:r>
+      <w:r>
+        <w:t xml:space="preserve">. </w:t>
+      </w:r>
+      <w:r>
+        <w:t xml:space="preserve">Reflecting on what happens regularly helps nurses develop self-assurance and acquire the </w:t>
+      </w:r>
+      <w:r>
+        <w:t xml:space="preserve">new skills required in their profession </w:t>
+      </w:r>
+      <w:r>
+        <w:t>(King et al., 2021)</w:t>
+      </w:r>
+      <w:r>
+        <w:t>.</w:t>
+      </w:r>
+    </w:p>
+    <w:p>
+      <w:r>
+        <w:t xml:space="preserve">Reflective </w:t>
+      </w:r>
+      <w:r>
+        <w:t>practice</w:t>
+      </w:r>
+      <w:r>
+        <w:t xml:space="preserve"> helps service users receive better care. When nurses evaluate their position, it helps them </w:t>
+      </w:r>
+      <w:r>
+        <w:t xml:space="preserve">improve their communication, </w:t>
+      </w:r>
+      <w:r>
+        <w:t xml:space="preserve">demonstrate more empathy, and enhance their clinical skills </w:t>
+      </w:r>
+      <w:r>
+        <w:t>(Moudatsou et al., 2020)</w:t>
+      </w:r>
+      <w:r>
+        <w:t xml:space="preserve">. </w:t>
+      </w:r>
+      <w:r>
+        <w:t>As a result, patients tend to have greater trust, satisfaction, and security during their</w:t>
+      </w:r>
+      <w:r>
+        <w:t xml:space="preserve"> treatment. By </w:t>
+      </w:r>
+      <w:r>
+        <w:t xml:space="preserve">practicing reflection, nurses benefit from their experiences </w:t>
+      </w:r>
+      <w:r>
+        <w:t>to adjust to new demands in healthcare</w:t>
+      </w:r>
+      <w:r>
+        <w:t xml:space="preserve"> </w:t>
+      </w:r>
+      <w:r>
+        <w:t>(Stievano et al., 2019)</w:t>
+      </w:r>
+      <w:r>
+        <w:t xml:space="preserve">. Likewise, reflecting on one’s </w:t>
+      </w:r>
+      <w:r>
+        <w:t>practice helps nurses improve the standard of healthcare they give,</w:t>
+      </w:r>
+      <w:r>
+        <w:t xml:space="preserve"> which benefits everyone involved (</w:t>
+      </w:r>
+      <w:r>
+        <w:t>WHO</w:t>
+      </w:r>
+      <w:r>
+        <w:t>, 2020).</w:t>
       </w:r>
     </w:p>
     <w:p>
@@ -918,39 +1778,60 @@
         <w:pStyle w:val="Heading2"/>
       </w:pPr>
       <w:r>
-        <w:t>Need for Continuing Professional Development in Health and Social Care</w:t>
-      </w:r>
-    </w:p>
-    <w:p>
-      <w:r>
-        <w:t>By undertaking C</w:t>
-      </w:r>
-      <w:r>
-        <w:t xml:space="preserve">ontinuing Professional </w:t>
-      </w:r>
-      <w:r>
-        <w:t>D</w:t>
-      </w:r>
-      <w:r>
-        <w:t>evelopment</w:t>
-      </w:r>
-      <w:r>
-        <w:t xml:space="preserve"> (CPD)</w:t>
-      </w:r>
-      <w:r>
-        <w:t xml:space="preserve">, professionals in health and social care can </w:t>
-      </w:r>
-      <w:r>
-        <w:t>maintain their competence and quickly respond to patients' evolving needs</w:t>
-      </w:r>
-      <w:r>
-        <w:t xml:space="preserve">. The field of healthcare </w:t>
-      </w:r>
-      <w:r>
-        <w:t>continues to advance due to discoveries in medicine, innovative treatment methods,</w:t>
-      </w:r>
-      <w:r>
-        <w:t xml:space="preserve"> and advancements in healthcare technology</w:t>
+        <w:t>Benefits of Reflective Practice</w:t>
+      </w:r>
+    </w:p>
+    <w:p>
+      <w:r>
+        <w:t xml:space="preserve">To improve in nursing, continuous reflection is necessary because it </w:t>
+      </w:r>
+      <w:r>
+        <w:t xml:space="preserve">offers numerous benefits in various areas, including professional growth, seamless service provision, and personal development </w:t>
+      </w:r>
+      <w:r>
+        <w:t xml:space="preserve">(Musharyanti et al., 2019). Reflecting on </w:t>
+      </w:r>
+      <w:r>
+        <w:t>their job responsibilities helps nurses recognise their strengths and areas for improvement, which enhances their competence and informs</w:t>
+      </w:r>
+      <w:r>
+        <w:t xml:space="preserve"> their decisions </w:t>
+      </w:r>
+      <w:r>
+        <w:t>(Said &amp; Chiang, 2020)</w:t>
+      </w:r>
+      <w:r>
+        <w:t xml:space="preserve">. It is </w:t>
+      </w:r>
+      <w:r>
+        <w:t>essential for a person’s development, learning new knowledge, and improving patient care</w:t>
+      </w:r>
+      <w:r>
+        <w:t xml:space="preserve">. </w:t>
+      </w:r>
+      <w:r>
+        <w:t>Angel (2020)</w:t>
+      </w:r>
+      <w:r>
+        <w:t xml:space="preserve"> described that b</w:t>
+      </w:r>
+      <w:r>
+        <w:t xml:space="preserve">eing reflective encourages nurses to </w:t>
+      </w:r>
+      <w:r>
+        <w:t xml:space="preserve">identify any challenges in providing care or communication and </w:t>
+      </w:r>
+      <w:r>
+        <w:t>act,</w:t>
+      </w:r>
+      <w:r>
+        <w:t xml:space="preserve"> accordingly, resulting in better care for </w:t>
+      </w:r>
+      <w:r>
+        <w:t xml:space="preserve">patients. Reflecting on their experiences </w:t>
+      </w:r>
+      <w:r>
+        <w:t>enables nurses to develop emotional intelligence, which in turn helps them navigate challenging situations and interact effectively with diverse individuals</w:t>
       </w:r>
       <w:r>
         <w:t xml:space="preserve"> </w:t>
@@ -959,117 +1840,509 @@
         <w:t>(Koskimäki et al., 2020)</w:t>
       </w:r>
       <w:r>
-        <w:t xml:space="preserve">. Therefore, CPD </w:t>
-      </w:r>
-      <w:r>
-        <w:t xml:space="preserve">enables healthcare workers to learn about new developments and adapt their </w:t>
-      </w:r>
-      <w:r>
-        <w:t>practices,</w:t>
-      </w:r>
-      <w:r>
-        <w:t xml:space="preserve"> accordingly</w:t>
-      </w:r>
-      <w:r>
-        <w:t>, thereby benefiting</w:t>
-      </w:r>
-      <w:r>
-        <w:t xml:space="preserve"> more patients (Harris et al., 2020). </w:t>
-      </w:r>
-      <w:r>
-        <w:t>Digital health technologies, such as telemedicine and electronic health records, have created a need for healthcare professionals to acquire new skills to utilize them effectively</w:t>
-      </w:r>
-      <w:r>
-        <w:t xml:space="preserve"> in </w:t>
-      </w:r>
-      <w:r>
-        <w:t xml:space="preserve">patient care </w:t>
+        <w:t xml:space="preserve">. </w:t>
+      </w:r>
+      <w:r>
+        <w:t xml:space="preserve">Over time, the progress </w:t>
+      </w:r>
+      <w:r>
+        <w:lastRenderedPageBreak/>
+        <w:t>nurses make in themselves enables them to feel more confident, enjoy their jobs, become leaders, mentor others, and implement</w:t>
+      </w:r>
+      <w:r>
+        <w:t xml:space="preserve"> positive changes in their workplace (Harris et al., 2020).</w:t>
+      </w:r>
+    </w:p>
+    <w:p>
+      <w:pPr>
+        <w:pStyle w:val="Heading1"/>
+      </w:pPr>
+      <w:r>
+        <w:t>Planning Personal and Professional Development in Health and Social Care</w:t>
+      </w:r>
+    </w:p>
+    <w:p/>
+    <w:p>
+      <w:pPr>
+        <w:pStyle w:val="Heading2"/>
+      </w:pPr>
+      <w:r>
+        <w:t>Stages in Planning Own Personal and Professional Development</w:t>
+      </w:r>
+    </w:p>
+    <w:p>
+      <w:r>
+        <w:t xml:space="preserve">Several </w:t>
+      </w:r>
+      <w:r>
+        <w:t>key stages in planning personal and professional development help ensure continuous improvement and enhanced</w:t>
+      </w:r>
+      <w:r>
+        <w:t xml:space="preserve"> services. Bocheliuk et al. (2022)</w:t>
+      </w:r>
+      <w:r>
+        <w:t xml:space="preserve"> stated that individuals initially assess their skills, knowledge, and abilities by reflecting on their past experiences and any feedback they have received from colleagues</w:t>
+      </w:r>
+      <w:r>
+        <w:t xml:space="preserve">. At this point, staff members can </w:t>
+      </w:r>
+      <w:r>
+        <w:t xml:space="preserve">identify what they do well and what needs improvement </w:t>
+      </w:r>
+      <w:r>
+        <w:t>(Forsetlund et al., 2021). This step allows for identifying strengths and areas that require further development. The next stage involves setting SMART goals (Specific, Measurable, Achievable, Relevant, Time-bound), focusing on specific areas of improvement, such as leadership skills, communication, or technical competencies</w:t>
+      </w:r>
+      <w:r>
+        <w:t xml:space="preserve"> </w:t>
+      </w:r>
+      <w:r>
+        <w:t>(Charalambous, 2022)</w:t>
+      </w:r>
+      <w:r>
+        <w:t xml:space="preserve">. In the third stage, </w:t>
+      </w:r>
+      <w:r>
+        <w:t>Philipsen et al. (2019)</w:t>
+      </w:r>
+      <w:r>
+        <w:t xml:space="preserve"> explain that </w:t>
+      </w:r>
+      <w:r>
+        <w:t xml:space="preserve">people learn by </w:t>
+      </w:r>
+      <w:r>
+        <w:t>participating in workshops, qualifying for certifications, or joining professional mentoring programs</w:t>
+      </w:r>
+      <w:r>
+        <w:t xml:space="preserve">. As the process closes, the results are </w:t>
+      </w:r>
+      <w:r>
+        <w:t xml:space="preserve">reviewed, and adjustments are made to support the </w:t>
+      </w:r>
+      <w:r>
+        <w:t xml:space="preserve">continuous improvement of daily care in the </w:t>
+      </w:r>
+      <w:r>
+        <w:t>practice</w:t>
+      </w:r>
+      <w:r>
+        <w:t>.</w:t>
+      </w:r>
+    </w:p>
+    <w:p>
+      <w:pPr>
+        <w:pStyle w:val="Heading2"/>
+      </w:pPr>
+      <w:r>
+        <w:t>Identifying Development Needs</w:t>
+      </w:r>
+    </w:p>
+    <w:p>
+      <w:r>
+        <w:t xml:space="preserve">Development </w:t>
+      </w:r>
+      <w:r>
+        <w:t>in health and social care is a continuous process that begins with identification, which involves self-reflection, feedback, and performance reviews</w:t>
+      </w:r>
+      <w:r>
+        <w:t xml:space="preserve">. </w:t>
+      </w:r>
+      <w:r>
+        <w:t xml:space="preserve">Self-reflection is about allowing individuals </w:t>
+      </w:r>
+      <w:r>
+        <w:t>to evaluate their skills and performance critically</w:t>
+      </w:r>
+      <w:r>
+        <w:t xml:space="preserve"> and </w:t>
+      </w:r>
+      <w:r>
+        <w:t>analysed</w:t>
+      </w:r>
+      <w:r>
+        <w:t xml:space="preserve"> their past experiences to identify areas where they need to improve </w:t>
+      </w:r>
+      <w:r>
+        <w:t xml:space="preserve">(Vhothusa &amp; Van, 2023). This personal reflection enables </w:t>
+      </w:r>
+      <w:r>
+        <w:t>the identification of</w:t>
+      </w:r>
+      <w:r>
+        <w:t xml:space="preserve"> </w:t>
+      </w:r>
+      <w:r>
+        <w:t>knowledge or skill gaps that can impact</w:t>
+      </w:r>
+      <w:r>
+        <w:t xml:space="preserve"> the delivery of care. This provides an external perspective on someone’s performance from colleagues, supervisors</w:t>
+      </w:r>
+      <w:r>
+        <w:t>, and service users, offering insight into how they are</w:t>
+      </w:r>
+      <w:r>
+        <w:t xml:space="preserve"> doing well and what they can improve upon</w:t>
+      </w:r>
+      <w:r>
+        <w:t xml:space="preserve"> </w:t>
+      </w:r>
+      <w:r>
+        <w:t xml:space="preserve">(Bocheliuk et al., 2022). Individuals with regular feedback can modify </w:t>
+      </w:r>
+      <w:r>
+        <w:t>their</w:t>
+      </w:r>
+      <w:r>
+        <w:t xml:space="preserve"> </w:t>
+      </w:r>
+      <w:r>
+        <w:t>practice</w:t>
+      </w:r>
+      <w:r>
+        <w:t xml:space="preserve"> according to the professional standards. Performance reviews </w:t>
+      </w:r>
+      <w:r>
+        <w:t xml:space="preserve">also hold significant importance in identifying </w:t>
+      </w:r>
+      <w:r>
+        <w:lastRenderedPageBreak/>
+        <w:t xml:space="preserve">development needs, as they offer a structured assessment of an individual’s achievements and challenges within a specific timeframe </w:t>
+      </w:r>
+      <w:r>
+        <w:t xml:space="preserve">(Bonakdar, 2022). These reviews also help align </w:t>
+      </w:r>
+      <w:r>
+        <w:t>an organisation's goals with personal goals and set clear, measurable objectives</w:t>
+      </w:r>
+      <w:r>
+        <w:t xml:space="preserve"> for future development (Koskimäki et al., 2020).</w:t>
+      </w:r>
+    </w:p>
+    <w:p>
+      <w:pPr>
+        <w:pStyle w:val="Heading2"/>
+      </w:pPr>
+      <w:r>
+        <w:t>Writing SMART targets for Own Personal Development</w:t>
+      </w:r>
+    </w:p>
+    <w:p>
+      <w:r>
+        <w:t xml:space="preserve">Writing SMART targets for personal development is an effective strategy for achieving </w:t>
+      </w:r>
+      <w:r>
+        <w:t>precise</w:t>
+      </w:r>
+      <w:r>
+        <w:t xml:space="preserve"> and actionable goals</w:t>
+      </w:r>
+      <w:r>
+        <w:t xml:space="preserve">. </w:t>
+      </w:r>
+      <w:r>
+        <w:t xml:space="preserve">SMART goals </w:t>
+      </w:r>
+      <w:r>
+        <w:t>refer to Specific, Measurable, Achievable, Relevant, and Time-bound goals,</w:t>
+      </w:r>
+      <w:r>
+        <w:t xml:space="preserve"> which means that the goals should be articulated and achievable</w:t>
+      </w:r>
+      <w:r>
+        <w:t xml:space="preserve"> </w:t>
+      </w:r>
+      <w:r>
+        <w:t>(Charalambous, 2022).</w:t>
+      </w:r>
+      <w:r>
+        <w:t xml:space="preserve"> According to </w:t>
+      </w:r>
+      <w:r>
+        <w:t>Bar-Sela et al. (2018)</w:t>
+      </w:r>
+      <w:r>
+        <w:t>,</w:t>
+      </w:r>
+      <w:r>
+        <w:t xml:space="preserve"> </w:t>
+      </w:r>
+      <w:r>
+        <w:t>the framework</w:t>
+      </w:r>
+      <w:r>
+        <w:t xml:space="preserve"> </w:t>
+      </w:r>
+      <w:r>
+        <w:t xml:space="preserve">focuses on specific targets aligned with the intended outcomes, </w:t>
+      </w:r>
+      <w:r>
+        <w:t>which can be targeted at</w:t>
+      </w:r>
+      <w:r>
+        <w:t xml:space="preserve"> a particular skill or a specific area where improvement is needed</w:t>
+      </w:r>
+      <w:r>
+        <w:t xml:space="preserve">. For example, instead of “improving the skills of communicating,” a particular goal </w:t>
+      </w:r>
+      <w:r>
+        <w:t xml:space="preserve">can be </w:t>
+      </w:r>
+      <w:r>
+        <w:t>“going to a workshop for communication skills</w:t>
+      </w:r>
+      <w:r>
+        <w:t xml:space="preserve">” </w:t>
+      </w:r>
+      <w:r>
+        <w:t>(Stewart, 2024). Jensen et al. (2021)</w:t>
+      </w:r>
+      <w:r>
+        <w:t xml:space="preserve"> emphasised that g</w:t>
+      </w:r>
+      <w:r>
+        <w:t xml:space="preserve">oals should be measurable, have contingent criteria for </w:t>
+      </w:r>
+      <w:r>
+        <w:t>success, and measure progress, for instance, increasing client satisfaction scores by 20% in the next six (6) months</w:t>
+      </w:r>
+      <w:r>
+        <w:t xml:space="preserve">. </w:t>
+      </w:r>
+      <w:r>
+        <w:t>At the same time,</w:t>
+      </w:r>
+      <w:r>
+        <w:t xml:space="preserve"> achievable targets are defined as those </w:t>
+      </w:r>
+      <w:r>
+        <w:t>that are realistic based on available resources, with time constraints that</w:t>
+      </w:r>
+      <w:r>
+        <w:t xml:space="preserve"> can allow one to achieve the target</w:t>
+      </w:r>
+      <w:r>
+        <w:t xml:space="preserve"> </w:t>
+      </w:r>
+      <w:r>
+        <w:t>(Matlhaba, 2024)</w:t>
+      </w:r>
+      <w:r>
+        <w:t>. The goals are relevant in that they are aligned with personal or professional objectives</w:t>
+      </w:r>
+      <w:r>
+        <w:t>,</w:t>
+      </w:r>
+      <w:r>
+        <w:t xml:space="preserve"> such that the personal and professional objectives act as a guide to the goals</w:t>
+      </w:r>
+      <w:r>
+        <w:t>,</w:t>
+      </w:r>
+      <w:r>
+        <w:t xml:space="preserve"> and they act meaningfully in the person’s career path</w:t>
+      </w:r>
+      <w:r>
+        <w:t xml:space="preserve"> </w:t>
+      </w:r>
+      <w:r>
+        <w:t>(Bar-Sela et al., 2018)</w:t>
+      </w:r>
+      <w:r>
+        <w:t xml:space="preserve">. Lastly, </w:t>
+      </w:r>
+      <w:r>
+        <w:t>time-bound goals are due by a specific date, which makes it easy to prioritize and stick to them</w:t>
+      </w:r>
+      <w:r>
+        <w:t xml:space="preserve"> </w:t>
+      </w:r>
+      <w:r>
+        <w:t>(Jensen et al., 2021)</w:t>
+      </w:r>
+      <w:r>
+        <w:t>. This</w:t>
+      </w:r>
+      <w:r>
+        <w:t xml:space="preserve"> structured approach </w:t>
+      </w:r>
+      <w:r>
+        <w:t>supports</w:t>
+      </w:r>
+      <w:r>
+        <w:t xml:space="preserve"> continuous</w:t>
+      </w:r>
+      <w:r>
+        <w:t xml:space="preserve"> personal and professional development.</w:t>
+      </w:r>
+    </w:p>
+    <w:p>
+      <w:pPr>
+        <w:pStyle w:val="Heading2"/>
+      </w:pPr>
+      <w:r>
+        <w:t>Personal Development Plan for Nursing Role</w:t>
+      </w:r>
+    </w:p>
+    <w:p>
+      <w:r>
+        <w:t xml:space="preserve">Creating </w:t>
+      </w:r>
+      <w:r>
+        <w:t xml:space="preserve">a Personal Development Plan (PDP) for nursing revolves around setting clear learning goals that align with both short-term and long-term career objectives </w:t>
+      </w:r>
+      <w:r>
+        <w:t>(Thompson et al., 2020)</w:t>
+      </w:r>
+      <w:r>
+        <w:t xml:space="preserve">. The initial step is to evaluate current competencies, </w:t>
+      </w:r>
+      <w:r>
+        <w:t xml:space="preserve">including clinical skills, communication skills, and leadership abilities </w:t>
+      </w:r>
+      <w:r>
+        <w:t>(Leigh &amp; Darvill, 2019)</w:t>
+      </w:r>
+      <w:r>
+        <w:t xml:space="preserve">. For </w:t>
+      </w:r>
+      <w:r>
+        <w:t xml:space="preserve">example, </w:t>
+      </w:r>
+      <w:r>
+        <w:t>Stewart (2024)</w:t>
+      </w:r>
+      <w:r>
+        <w:t xml:space="preserve"> stated that a nurse can set a goal to improve wound care management or become familiar</w:t>
+      </w:r>
+      <w:r>
+        <w:t xml:space="preserve"> with the advanced patient monitoring system. Finally, the learning goals should be measurable, specific</w:t>
+      </w:r>
+      <w:r>
+        <w:t>, and aligned with the nurse’s career path, whether they aspire</w:t>
+      </w:r>
+      <w:r>
+        <w:t xml:space="preserve"> to become a nurse leader or a nurse practitioner</w:t>
+      </w:r>
+      <w:r>
+        <w:t xml:space="preserve"> </w:t>
+      </w:r>
+      <w:r>
+        <w:t>(Jensen et al., 2021)</w:t>
+      </w:r>
+      <w:r>
+        <w:t xml:space="preserve">. Secondly, resources that </w:t>
+      </w:r>
+      <w:r>
+        <w:t xml:space="preserve">will help achieve these goals (such as courses, mentors, </w:t>
+      </w:r>
+      <w:r>
+        <w:lastRenderedPageBreak/>
+        <w:t>certifications, etc.) should be identified (for example, wound care training courses</w:t>
+      </w:r>
+      <w:r>
+        <w:t xml:space="preserve"> and management courses)</w:t>
+      </w:r>
+      <w:r>
+        <w:t xml:space="preserve"> </w:t>
+      </w:r>
+      <w:r>
+        <w:t>(Matlhaba, 2024)</w:t>
+      </w:r>
+      <w:r>
+        <w:t>. While a nurse trying to specialise</w:t>
+      </w:r>
+      <w:r>
+        <w:t xml:space="preserve"> may dedicate time to attending workshops, shadowing senior nurses, and completing online certifications in areas of care related to nursing </w:t>
       </w:r>
       <w:r>
         <w:t>(Forsetlund et al., 2021)</w:t>
       </w:r>
       <w:r>
-        <w:t xml:space="preserve">. Likewise, healthcare organisations are paying more attention to caring for patients as a group and </w:t>
-      </w:r>
-      <w:r>
-        <w:t>fostering teamwork among workers, so healthcare professionals need to improve their skills in communication, teamwork, and compassion</w:t>
-      </w:r>
-      <w:r>
-        <w:t xml:space="preserve"> </w:t>
-      </w:r>
-      <w:r>
-        <w:t>(WHO, 2020)</w:t>
-      </w:r>
-      <w:r>
         <w:t>.</w:t>
       </w:r>
     </w:p>
-    <w:p>
-      <w:r>
-        <w:t>Additionally, participating in CPD helps maintain a high level of care when healthcare settings become more challenging</w:t>
+    <w:p/>
+    <w:p>
+      <w:r>
+        <w:t xml:space="preserve">Achieving development goals </w:t>
+      </w:r>
+      <w:r>
+        <w:t>requires a clear timeline to ensure</w:t>
+      </w:r>
+      <w:r>
+        <w:t xml:space="preserve"> focus and accountability. An example could be a nurse </w:t>
+      </w:r>
+      <w:r>
+        <w:t>creating a timeline of the milestones they want to complete within a specific timeframe, such as becoming certified in a specific area within six months or assuming</w:t>
+      </w:r>
+      <w:r>
+        <w:t xml:space="preserve"> leadership responsibilities within a year</w:t>
+      </w:r>
+      <w:r>
+        <w:t xml:space="preserve"> </w:t>
+      </w:r>
+      <w:r>
+        <w:t>(Cummings et al., 2021)</w:t>
       </w:r>
       <w:r>
         <w:t xml:space="preserve">. </w:t>
       </w:r>
       <w:r>
-        <w:t>Williams et al. (2020)</w:t>
-      </w:r>
-      <w:r>
-        <w:t xml:space="preserve"> explained that, because the healthcare system deals with a higher prevalence of</w:t>
-      </w:r>
-      <w:r>
-        <w:t xml:space="preserve"> </w:t>
-      </w:r>
-      <w:r>
-        <w:t>c</w:t>
-      </w:r>
-      <w:r>
-        <w:t>hronic</w:t>
-      </w:r>
-      <w:r>
-        <w:t xml:space="preserve"> diseases, </w:t>
-      </w:r>
-      <w:r>
-        <w:t>aging populations</w:t>
-      </w:r>
-      <w:r>
-        <w:t>, and those from diverse cultural backgrounds, professionals should continue their education to meet the varied needs</w:t>
-      </w:r>
-      <w:r>
-        <w:t xml:space="preserve"> of their patients. CPD helps healthcare workers </w:t>
-      </w:r>
-      <w:r>
-        <w:t>adhere to the rules established by official regulators, ensuring</w:t>
-      </w:r>
-      <w:r>
-        <w:t xml:space="preserve"> they are up to date with today’s standards (NHS, 2021). </w:t>
-      </w:r>
-      <w:r>
-        <w:t xml:space="preserve">Without </w:t>
-      </w:r>
-      <w:r>
-        <w:t xml:space="preserve">CPD, </w:t>
-      </w:r>
-      <w:r>
-        <w:t>practitioners'</w:t>
-      </w:r>
-      <w:r>
-        <w:t xml:space="preserve"> actions may become outdated</w:t>
-      </w:r>
-      <w:r>
-        <w:t xml:space="preserve"> in effective care, potentially negatively influencing</w:t>
-      </w:r>
-      <w:r>
-        <w:t xml:space="preserve"> their patients</w:t>
-      </w:r>
-      <w:r>
-        <w:t xml:space="preserve"> </w:t>
-      </w:r>
-      <w:r>
-        <w:t>(Musharyanti et al., 2019)</w:t>
-      </w:r>
-      <w:r>
-        <w:t>. Thus, CPD is essential for making sure healthcare workers are well-trained and prepared to handle changes in the industry.</w:t>
+        <w:t xml:space="preserve">Short-term goals, like improving communication skills through a workshop, can be set for the next three to six months. In contrast, long-term goals, such as </w:t>
+      </w:r>
+      <w:r>
+        <w:t xml:space="preserve">transitioning into a nurse educator role or becoming a clinical nurse specialist, may span </w:t>
+      </w:r>
+      <w:r>
+        <w:t>one to two years.</w:t>
+      </w:r>
+      <w:r>
+        <w:t xml:space="preserve"> </w:t>
+      </w:r>
+      <w:r>
+        <w:t xml:space="preserve">It is necessary to </w:t>
+      </w:r>
+      <w:r>
+        <w:t xml:space="preserve">regularly cope with a PDP </w:t>
+      </w:r>
+      <w:r>
+        <w:t>(Bar-Sela et al., 2018)</w:t>
+      </w:r>
+      <w:r>
+        <w:t xml:space="preserve">. A </w:t>
+      </w:r>
+      <w:r>
+        <w:t xml:space="preserve">nurse's development plan should be reviewed </w:t>
+      </w:r>
+      <w:r>
+        <w:t xml:space="preserve">quarterly by </w:t>
+      </w:r>
+      <w:r>
+        <w:t>assessing their achievements and changes in the healthcare environment,</w:t>
+      </w:r>
+      <w:r>
+        <w:t xml:space="preserve"> and adjusting the timelines or goals accordingly</w:t>
+      </w:r>
+      <w:r>
+        <w:t xml:space="preserve"> </w:t>
+      </w:r>
+      <w:r>
+        <w:t>(Lotfian et al., 2022)</w:t>
+      </w:r>
+      <w:r>
+        <w:t xml:space="preserve">. As such, </w:t>
+      </w:r>
+      <w:r>
+        <w:t>nurses are subjected to a continuous learning process</w:t>
+      </w:r>
+      <w:r>
+        <w:t>, remaining</w:t>
+      </w:r>
+      <w:r>
+        <w:t xml:space="preserve"> adaptable, proficient, and efficient in meeting the ever-changing</w:t>
+      </w:r>
+      <w:r>
+        <w:t xml:space="preserve"> demands of patient care (WHO, 2020).</w:t>
       </w:r>
     </w:p>
     <w:p>
@@ -1077,147 +2350,752 @@
         <w:pStyle w:val="Heading2"/>
       </w:pPr>
       <w:r>
+        <w:t>Skill Audit to Identify Development Needs for the Nursing Role</w:t>
+      </w:r>
+    </w:p>
+    <w:p>
+      <w:r>
+        <w:t xml:space="preserve">The results of the nursing skills audit </w:t>
+      </w:r>
+      <w:r>
+        <w:t>provide a comprehensive understanding of the existing cases of strengthened skills and those that require development</w:t>
+      </w:r>
+      <w:r>
+        <w:t xml:space="preserve">. Based on the audit, competency in the core nursing skills of patient </w:t>
+      </w:r>
+      <w:r>
+        <w:t>assessment, medication administration, and effective communication with patients and their families is</w:t>
+      </w:r>
+      <w:r>
+        <w:t xml:space="preserve"> strong. These strengths facilitate </w:t>
+      </w:r>
+      <w:r>
+        <w:t xml:space="preserve">the development of rapport, </w:t>
+      </w:r>
+      <w:r>
+        <w:t xml:space="preserve">enabling the delivery of safe and compassionate care </w:t>
+      </w:r>
+      <w:r>
+        <w:t xml:space="preserve">to </w:t>
+      </w:r>
+      <w:r>
+        <w:t>patients</w:t>
+      </w:r>
+      <w:r>
+        <w:t xml:space="preserve"> </w:t>
+      </w:r>
+      <w:r>
+        <w:t>(</w:t>
+      </w:r>
+      <w:proofErr w:type="spellStart"/>
+      <w:r>
+        <w:t>Mosavi</w:t>
+      </w:r>
+      <w:proofErr w:type="spellEnd"/>
+      <w:r>
+        <w:t>, 2022)</w:t>
+      </w:r>
+      <w:r>
+        <w:t xml:space="preserve">. </w:t>
+      </w:r>
+      <w:r>
+        <w:t>The audit also identified areas for growth, most notably in</w:t>
+      </w:r>
+      <w:r>
+        <w:t xml:space="preserve"> leadership and team management. Although they </w:t>
+      </w:r>
+      <w:r>
+        <w:t>possess clinical skills, they still require further development in managing teams, assigning tasks, and understanding healthcare policies, as these are essential areas for growth</w:t>
+      </w:r>
+      <w:r>
+        <w:t xml:space="preserve"> if they aspire to take on leadership roles. </w:t>
+      </w:r>
+      <w:r>
+        <w:t xml:space="preserve">Additionally, a degree of obsolescence in the knowledge of modern medical technologies was found, which could hinder the use of </w:t>
+      </w:r>
+      <w:r>
+        <w:t xml:space="preserve">new clinical tools. This emphasises the need to establish goals for </w:t>
+      </w:r>
+      <w:r>
+        <w:t>the development of those in leadership, management,</w:t>
+      </w:r>
+      <w:r>
+        <w:t xml:space="preserve"> and technological readiness (Harris et al., 2020).</w:t>
+      </w:r>
+    </w:p>
+    <w:p>
+      <w:r>
         <w:lastRenderedPageBreak/>
-        <w:t xml:space="preserve">Continuing Professional Development Requirements for </w:t>
-      </w:r>
-      <w:r>
-        <w:t xml:space="preserve">Nursing </w:t>
-      </w:r>
-      <w:r>
-        <w:t>Role</w:t>
-      </w:r>
-    </w:p>
-    <w:p>
-      <w:r>
-        <w:t xml:space="preserve">In nursing, regular professional development is </w:t>
-      </w:r>
-      <w:r>
-        <w:t>essential to maintain nurses’ skills and provide the highest</w:t>
-      </w:r>
-      <w:r>
-        <w:t xml:space="preserve"> level of patient care. </w:t>
-      </w:r>
-      <w:r>
-        <w:t>Hakvoort et al. (2022)</w:t>
-      </w:r>
-      <w:r>
-        <w:t xml:space="preserve"> explained that </w:t>
-      </w:r>
-      <w:r>
-        <w:t>Nurses must complete CPD by learning new things, improving current clinical skills</w:t>
-      </w:r>
-      <w:r>
-        <w:t>,</w:t>
-      </w:r>
-      <w:r>
-        <w:t xml:space="preserve"> and </w:t>
-      </w:r>
-      <w:r>
-        <w:t>staying up-to-date with</w:t>
-      </w:r>
-      <w:r>
-        <w:t xml:space="preserve"> the latest advancements in healthcare. Nurses </w:t>
-      </w:r>
-      <w:r>
-        <w:t>must</w:t>
-      </w:r>
-      <w:r>
-        <w:t xml:space="preserve"> participate in </w:t>
-      </w:r>
-      <w:r>
-        <w:t>continuing professional development (CPD) based on their specialty, which may include general nursing, paediatrics, geriatrics,</w:t>
-      </w:r>
-      <w:r>
-        <w:t xml:space="preserve"> or fields such as oncology or critical care (NHS, 2021). They </w:t>
-      </w:r>
-      <w:r>
-        <w:t>typically involve participating in workshops, utilizing online learning materials, and completing</w:t>
-      </w:r>
-      <w:r>
-        <w:t xml:space="preserve"> assessments in clinical settings</w:t>
-      </w:r>
-      <w:r>
-        <w:t xml:space="preserve"> </w:t>
-      </w:r>
-      <w:r>
-        <w:t>(Mlambo et al., 2021)</w:t>
-      </w:r>
-      <w:r>
-        <w:t xml:space="preserve">. In addition, nurses should </w:t>
-      </w:r>
-      <w:r>
-        <w:t>be aware of the latest medical technologies and procedures to consistently provide expert care that adheres to the guidelines of both national and institutional standards</w:t>
-      </w:r>
-      <w:r>
-        <w:t xml:space="preserve"> </w:t>
-      </w:r>
-      <w:r>
-        <w:t>(WHO, 2020)</w:t>
-      </w:r>
-      <w:r>
-        <w:t xml:space="preserve">. Part of CPD for advanced nurses </w:t>
-      </w:r>
-      <w:r>
-        <w:t>involves learning leadership and management, which enables them to direct teams and handle complex</w:t>
-      </w:r>
-      <w:r>
-        <w:t xml:space="preserve"> cases.</w:t>
-      </w:r>
-    </w:p>
-    <w:p>
-      <w:r>
-        <w:t xml:space="preserve">Continuing education for nurses </w:t>
-      </w:r>
-      <w:r>
-        <w:t>encompasses both practical skills and</w:t>
-      </w:r>
-      <w:r>
-        <w:t xml:space="preserve"> </w:t>
-      </w:r>
-      <w:r>
-        <w:t>knowledge of</w:t>
-      </w:r>
-      <w:r>
-        <w:t xml:space="preserve"> the regulations and ethics in their field</w:t>
-      </w:r>
-      <w:r>
-        <w:t xml:space="preserve"> </w:t>
-      </w:r>
-      <w:r>
-        <w:t>(Said &amp; Chiang, 2020)</w:t>
-      </w:r>
-      <w:r>
-        <w:t xml:space="preserve">. Nurses are expected to understand the rules and guidelines introduced by organisations such as the Nursing and Midwifery Council (NMC) and </w:t>
-      </w:r>
-      <w:r>
-        <w:t>to assess their work to identify areas for improvement regularly</w:t>
-      </w:r>
-      <w:r>
-        <w:t xml:space="preserve"> (Harris et al., 2020). Going through this process of reflection </w:t>
-      </w:r>
-      <w:r>
-        <w:t>enables nurses to make informed clinical choices and establish strong</w:t>
-      </w:r>
-      <w:r>
-        <w:t xml:space="preserve"> relationships with patients. </w:t>
-      </w:r>
-      <w:r>
-        <w:t xml:space="preserve">Additionally, leaders in nursing must enhance their capabilities in teamwork, problem-solving, and utilizing resources effectively </w:t>
-      </w:r>
-      <w:r>
-        <w:t>(King et al., 2021)</w:t>
-      </w:r>
-      <w:r>
-        <w:t xml:space="preserve">. With CPD, nurses can access current research, </w:t>
-      </w:r>
-      <w:r>
-        <w:t>enhance their decision-making at work, and acquire new skills that lead to improved</w:t>
-      </w:r>
-      <w:r>
-        <w:t xml:space="preserve"> patient outcomes and medical care </w:t>
-      </w:r>
-      <w:r>
-        <w:t>(WHO, 2020)</w:t>
+        <w:t xml:space="preserve">The audit also stressed the importance of concentrated Continuing Professional Development (CPD) in </w:t>
+      </w:r>
+      <w:r>
+        <w:t>several</w:t>
+      </w:r>
+      <w:r>
+        <w:t xml:space="preserve"> vital areas. It was observed that there is a gap in </w:t>
+      </w:r>
+      <w:r>
+        <w:t>understanding modern healthcare management systems and strategies to improve patient care efficiency</w:t>
+      </w:r>
+      <w:r>
+        <w:t xml:space="preserve">. Thus, with the </w:t>
+      </w:r>
+      <w:r>
+        <w:t>aim of addressing this issue, a leadership training course focused on healthcare management is proposed to help students develop essential skills in supervising teams and delivering</w:t>
+      </w:r>
+      <w:r>
+        <w:t xml:space="preserve"> </w:t>
+      </w:r>
+      <w:r>
+        <w:t>patient care</w:t>
+      </w:r>
+      <w:r>
+        <w:t xml:space="preserve"> </w:t>
+      </w:r>
+      <w:r>
+        <w:t>(Heinen et al., 2019)</w:t>
+      </w:r>
+      <w:r>
+        <w:t xml:space="preserve">. Additionally, </w:t>
+      </w:r>
+      <w:r>
+        <w:t>to</w:t>
+      </w:r>
+      <w:r>
+        <w:t xml:space="preserve"> be clinically effective, it was deemed paramount to stay abreast of advancements in medical technology, including in electronic health records (EHR) and telemedicine. Setting a SMART goal </w:t>
+      </w:r>
+      <w:r>
+        <w:t>to complete a healthcare management certification course within the next six months can help</w:t>
+      </w:r>
+      <w:r>
+        <w:t xml:space="preserve"> address these gaps</w:t>
+      </w:r>
+      <w:r>
+        <w:t xml:space="preserve"> </w:t>
+      </w:r>
+      <w:r>
+        <w:t>(Jensen et al., 2021)</w:t>
+      </w:r>
+      <w:r>
+        <w:t xml:space="preserve">. </w:t>
+      </w:r>
+      <w:r>
+        <w:t>Additionally, the audit results provided a clear and structured approach to professional growth and nursing improvement, ensuring the provision of high-quality</w:t>
+      </w:r>
+      <w:r>
+        <w:t xml:space="preserve"> care to patients.</w:t>
+      </w:r>
+    </w:p>
+    <w:p>
+      <w:pPr>
+        <w:spacing w:line="259" w:lineRule="auto"/>
+        <w:jc w:val="left"/>
+      </w:pPr>
+      <w:r>
+        <w:br w:type="page"/>
+      </w:r>
+    </w:p>
+    <w:p>
+      <w:pPr>
+        <w:pStyle w:val="Heading1"/>
+      </w:pPr>
+      <w:r>
+        <w:lastRenderedPageBreak/>
+        <w:t>References</w:t>
+      </w:r>
+    </w:p>
+    <w:p>
+      <w:pPr>
+        <w:pStyle w:val="NormalWeb"/>
+        <w:spacing w:before="0" w:beforeAutospacing="0" w:after="0" w:afterAutospacing="0" w:line="276" w:lineRule="auto"/>
+        <w:ind w:left="720" w:hanging="720"/>
+        <w:jc w:val="both"/>
+      </w:pPr>
+      <w:r>
+        <w:t xml:space="preserve">Angel, L. (2020). Best practices and lessons learned in academic progression in nursing: A scoping review. </w:t>
+      </w:r>
+      <w:r>
+        <w:rPr>
+          <w:i/>
+          <w:iCs/>
+        </w:rPr>
+        <w:t>Journal of Professional Nursing</w:t>
+      </w:r>
+      <w:r>
+        <w:t>. https://doi.org/10.1016/j.profnurs.2020.08.017</w:t>
+      </w:r>
+    </w:p>
+    <w:p>
+      <w:pPr>
+        <w:pStyle w:val="NormalWeb"/>
+        <w:spacing w:before="0" w:beforeAutospacing="0" w:after="0" w:afterAutospacing="0" w:line="276" w:lineRule="auto"/>
+        <w:ind w:left="720" w:hanging="720"/>
+        <w:jc w:val="both"/>
+      </w:pPr>
+      <w:r>
+        <w:t xml:space="preserve">Baker, D. W. (2020). Trust in Health Care in the Time of COVID-19. </w:t>
+      </w:r>
+      <w:r>
+        <w:rPr>
+          <w:i/>
+          <w:iCs/>
+        </w:rPr>
+        <w:t>JAMA</w:t>
+      </w:r>
+      <w:r>
+        <w:t xml:space="preserve">, </w:t>
+      </w:r>
+      <w:r>
+        <w:rPr>
+          <w:i/>
+          <w:iCs/>
+        </w:rPr>
+        <w:t>324</w:t>
+      </w:r>
+      <w:r>
+        <w:t>(23), 2373. https://doi.org/10.1001/jama.2020.23343</w:t>
+      </w:r>
+    </w:p>
+    <w:p>
+      <w:pPr>
+        <w:pStyle w:val="NormalWeb"/>
+        <w:spacing w:before="0" w:beforeAutospacing="0" w:after="0" w:afterAutospacing="0" w:line="276" w:lineRule="auto"/>
+        <w:ind w:left="720" w:hanging="720"/>
+        <w:jc w:val="both"/>
+      </w:pPr>
+      <w:r>
+        <w:t xml:space="preserve">Bar-Sela, G., Schultz, M. J., Elshamy, K., Rassouli, M., Ben-Arye, E., Doumit, M., </w:t>
+      </w:r>
+      <w:proofErr w:type="spellStart"/>
+      <w:r>
+        <w:t>Gafer</w:t>
+      </w:r>
+      <w:proofErr w:type="spellEnd"/>
+      <w:r>
+        <w:t xml:space="preserve">, N., </w:t>
+      </w:r>
+      <w:proofErr w:type="spellStart"/>
+      <w:r>
+        <w:t>Albashayreh</w:t>
+      </w:r>
+      <w:proofErr w:type="spellEnd"/>
+      <w:r>
+        <w:t xml:space="preserve">, A., </w:t>
+      </w:r>
+      <w:proofErr w:type="spellStart"/>
+      <w:r>
+        <w:t>Ghrayeb</w:t>
+      </w:r>
+      <w:proofErr w:type="spellEnd"/>
+      <w:r>
+        <w:t xml:space="preserve">, I., Turker, I., </w:t>
+      </w:r>
+      <w:proofErr w:type="spellStart"/>
+      <w:r>
+        <w:t>Ozalp</w:t>
+      </w:r>
+      <w:proofErr w:type="spellEnd"/>
+      <w:r>
+        <w:t xml:space="preserve">, G., Kav, S., Fahmi, R., </w:t>
+      </w:r>
+      <w:proofErr w:type="spellStart"/>
+      <w:r>
+        <w:t>Nestoros</w:t>
+      </w:r>
+      <w:proofErr w:type="spellEnd"/>
+      <w:r>
+        <w:t xml:space="preserve">, S., Ghali, H., Mula-Hussain, L., Shazar, I., Obeidat, R., Punjwani, R., &amp; </w:t>
+      </w:r>
+      <w:proofErr w:type="spellStart"/>
+      <w:r>
+        <w:t>Khleif</w:t>
+      </w:r>
+      <w:proofErr w:type="spellEnd"/>
+      <w:r>
+        <w:t xml:space="preserve">, M. (2018). Training for awareness of one’s own spirituality: A key factor in overcoming barriers to the provision of spiritual care to advanced cancer patients by doctors and nurses. </w:t>
+      </w:r>
+      <w:r>
+        <w:rPr>
+          <w:i/>
+          <w:iCs/>
+        </w:rPr>
+        <w:t>Palliative and Supportive Care</w:t>
+      </w:r>
+      <w:r>
+        <w:t xml:space="preserve">, </w:t>
+      </w:r>
+      <w:r>
+        <w:rPr>
+          <w:i/>
+          <w:iCs/>
+        </w:rPr>
+        <w:t>17</w:t>
+      </w:r>
+      <w:r>
+        <w:t>(03), 345–352. https://doi.org/10.1017/s147895151800055x</w:t>
+      </w:r>
+    </w:p>
+    <w:p>
+      <w:pPr>
+        <w:pStyle w:val="NormalWeb"/>
+        <w:spacing w:before="0" w:beforeAutospacing="0" w:after="0" w:afterAutospacing="0" w:line="276" w:lineRule="auto"/>
+        <w:ind w:left="720" w:hanging="720"/>
+        <w:jc w:val="both"/>
+      </w:pPr>
+      <w:r>
+        <w:t xml:space="preserve">Billett, S., Newton, J., Rogers, G., &amp; Noble, C. (2019). </w:t>
+      </w:r>
+      <w:r>
+        <w:rPr>
+          <w:i/>
+          <w:iCs/>
+        </w:rPr>
+        <w:t>Augmenting health and social care students’ clinical learning experiences</w:t>
+      </w:r>
+      <w:r>
+        <w:t>. Springer.</w:t>
+      </w:r>
+    </w:p>
+    <w:p>
+      <w:pPr>
+        <w:pStyle w:val="NormalWeb"/>
+        <w:spacing w:before="0" w:beforeAutospacing="0" w:after="0" w:afterAutospacing="0" w:line="276" w:lineRule="auto"/>
+        <w:ind w:left="720" w:hanging="720"/>
+        <w:jc w:val="both"/>
+      </w:pPr>
+      <w:r>
+        <w:t xml:space="preserve">Bocheliuk, V. Y., </w:t>
+      </w:r>
+      <w:proofErr w:type="spellStart"/>
+      <w:r>
+        <w:t>Spytska</w:t>
+      </w:r>
+      <w:proofErr w:type="spellEnd"/>
+      <w:r>
+        <w:t xml:space="preserve">, L. V., </w:t>
+      </w:r>
+      <w:proofErr w:type="spellStart"/>
+      <w:r>
+        <w:t>Shaposhnykova</w:t>
+      </w:r>
+      <w:proofErr w:type="spellEnd"/>
+      <w:r>
+        <w:t xml:space="preserve">, I. V., </w:t>
+      </w:r>
+      <w:proofErr w:type="spellStart"/>
+      <w:r>
+        <w:t>Turubarova</w:t>
+      </w:r>
+      <w:proofErr w:type="spellEnd"/>
+      <w:r>
+        <w:t xml:space="preserve">, A. V., &amp; Panov, M. S. (2022). Five stages of professional personality development: Comparative analysis. </w:t>
+      </w:r>
+      <w:r>
+        <w:rPr>
+          <w:i/>
+          <w:iCs/>
+        </w:rPr>
+        <w:t>Polish Psychological Bulletin</w:t>
+      </w:r>
+      <w:r>
+        <w:t>, 88–93. https://doi.org/10.24425/ppb.2022.141136</w:t>
+      </w:r>
+    </w:p>
+    <w:p>
+      <w:pPr>
+        <w:pStyle w:val="NormalWeb"/>
+        <w:spacing w:before="0" w:beforeAutospacing="0" w:after="0" w:afterAutospacing="0" w:line="276" w:lineRule="auto"/>
+        <w:ind w:left="720" w:hanging="720"/>
+        <w:jc w:val="both"/>
+      </w:pPr>
+      <w:r>
+        <w:t xml:space="preserve">Bonakdar, A. (2022). Reflective Practice in Homelessness Research and Practice: Implications for Researchers and Practitioners in the Covid-19 Pandemic Era. </w:t>
+      </w:r>
+      <w:r>
+        <w:rPr>
+          <w:i/>
+          <w:iCs/>
+        </w:rPr>
+        <w:t>International Journal on Homelessness</w:t>
+      </w:r>
+      <w:r>
+        <w:t>, 1–13. https://doi.org/10.5206/ijoh.2022.2.15090</w:t>
+      </w:r>
+    </w:p>
+    <w:p>
+      <w:pPr>
+        <w:pStyle w:val="NormalWeb"/>
+        <w:spacing w:before="0" w:beforeAutospacing="0" w:after="0" w:afterAutospacing="0" w:line="276" w:lineRule="auto"/>
+        <w:ind w:left="720" w:hanging="720"/>
+        <w:jc w:val="both"/>
+      </w:pPr>
+      <w:r>
+        <w:t xml:space="preserve">Charalambous, A. (2022). Theoretical Frameworks of Leadership in Nursing: Critical Reflections. </w:t>
+      </w:r>
+      <w:r>
+        <w:rPr>
+          <w:i/>
+          <w:iCs/>
+        </w:rPr>
+        <w:t>Seminars in Oncology Nursing</w:t>
+      </w:r>
+      <w:r>
+        <w:t xml:space="preserve">, </w:t>
+      </w:r>
+      <w:r>
+        <w:rPr>
+          <w:i/>
+          <w:iCs/>
+        </w:rPr>
+        <w:t>39</w:t>
+      </w:r>
+      <w:r>
+        <w:t>(1), 151362. https://doi.org/10.1016/j.soncn.2022.151362</w:t>
+      </w:r>
+    </w:p>
+    <w:p>
+      <w:pPr>
+        <w:pStyle w:val="NormalWeb"/>
+        <w:spacing w:before="0" w:beforeAutospacing="0" w:after="0" w:afterAutospacing="0" w:line="276" w:lineRule="auto"/>
+        <w:ind w:left="720" w:hanging="720"/>
+        <w:jc w:val="both"/>
+      </w:pPr>
+      <w:r>
+        <w:t xml:space="preserve">Cummings, G. G., Lee, S., Tate, K., </w:t>
+      </w:r>
+      <w:proofErr w:type="spellStart"/>
+      <w:r>
+        <w:t>Penconek</w:t>
+      </w:r>
+      <w:proofErr w:type="spellEnd"/>
+      <w:r>
+        <w:t xml:space="preserve">, T., </w:t>
+      </w:r>
+      <w:proofErr w:type="spellStart"/>
+      <w:r>
+        <w:t>Micaroni</w:t>
+      </w:r>
+      <w:proofErr w:type="spellEnd"/>
+      <w:r>
+        <w:t xml:space="preserve">, S. P. M., Paananen, T., &amp; Chatterjee, G. E. (2021). The essentials of nursing leadership: A systematic review of factors and educational interventions influencing nursing leadership. </w:t>
+      </w:r>
+      <w:r>
+        <w:rPr>
+          <w:i/>
+          <w:iCs/>
+        </w:rPr>
+        <w:t>International Journal of Nursing Studies</w:t>
+      </w:r>
+      <w:r>
+        <w:t xml:space="preserve">, </w:t>
+      </w:r>
+      <w:r>
+        <w:rPr>
+          <w:i/>
+          <w:iCs/>
+        </w:rPr>
+        <w:t>115</w:t>
+      </w:r>
+      <w:r>
+        <w:t>(115). https://doi.org/10.1016/j.ijnurstu.2020.103842</w:t>
+      </w:r>
+    </w:p>
+    <w:p>
+      <w:pPr>
+        <w:pStyle w:val="NormalWeb"/>
+        <w:spacing w:before="0" w:beforeAutospacing="0" w:after="0" w:afterAutospacing="0" w:line="276" w:lineRule="auto"/>
+        <w:ind w:left="720" w:hanging="720"/>
+        <w:jc w:val="both"/>
+      </w:pPr>
+      <w:r>
+        <w:t xml:space="preserve">Farrell, T. S.  C. (2019). Professional development through reflective practice for English-medium instruction (EMI) teachers. </w:t>
+      </w:r>
+      <w:r>
+        <w:rPr>
+          <w:i/>
+          <w:iCs/>
+        </w:rPr>
+        <w:t>International Journal of Bilingual Education and Bilingualism</w:t>
+      </w:r>
+      <w:r>
+        <w:t xml:space="preserve">, </w:t>
+      </w:r>
+      <w:r>
+        <w:rPr>
+          <w:i/>
+          <w:iCs/>
+        </w:rPr>
+        <w:t>23</w:t>
+      </w:r>
+      <w:r>
+        <w:t>(3), 1–10. https://doi.org/10.1080/13670050.2019.1612840</w:t>
+      </w:r>
+    </w:p>
+    <w:p>
+      <w:pPr>
+        <w:pStyle w:val="NormalWeb"/>
+        <w:spacing w:before="0" w:beforeAutospacing="0" w:after="0" w:afterAutospacing="0" w:line="276" w:lineRule="auto"/>
+        <w:ind w:left="720" w:hanging="720"/>
+        <w:jc w:val="both"/>
+      </w:pPr>
+      <w:r>
+        <w:t xml:space="preserve">Forsetlund, L., O’Brien, M. A., </w:t>
+      </w:r>
+      <w:proofErr w:type="spellStart"/>
+      <w:r>
+        <w:t>Forsén</w:t>
+      </w:r>
+      <w:proofErr w:type="spellEnd"/>
+      <w:r>
+        <w:t xml:space="preserve">, L., Mwai, L., Reinar, L. M., </w:t>
+      </w:r>
+      <w:proofErr w:type="spellStart"/>
+      <w:r>
+        <w:t>Okwen</w:t>
+      </w:r>
+      <w:proofErr w:type="spellEnd"/>
+      <w:r>
+        <w:t xml:space="preserve">, M. P., Horsley, T., &amp; Rose, C. J. (2021). Continuing education meetings and workshops: Effects on professional practice and healthcare outcomes. </w:t>
+      </w:r>
+      <w:r>
+        <w:rPr>
+          <w:i/>
+          <w:iCs/>
+        </w:rPr>
+        <w:t>Cochrane Database of Systematic Reviews</w:t>
+      </w:r>
+      <w:r>
+        <w:t xml:space="preserve">, </w:t>
+      </w:r>
+      <w:r>
+        <w:rPr>
+          <w:i/>
+          <w:iCs/>
+        </w:rPr>
+        <w:t>2021</w:t>
+      </w:r>
+      <w:r>
+        <w:t>(9). https://doi.org/10.1002/14651858.cd003030.pub3</w:t>
+      </w:r>
+    </w:p>
+    <w:p>
+      <w:pPr>
+        <w:pStyle w:val="NormalWeb"/>
+        <w:spacing w:before="0" w:beforeAutospacing="0" w:after="0" w:afterAutospacing="0" w:line="276" w:lineRule="auto"/>
+        <w:ind w:left="720" w:hanging="720"/>
+        <w:jc w:val="both"/>
+      </w:pPr>
+      <w:r>
+        <w:t xml:space="preserve">Gibbs, G. (1988). </w:t>
+      </w:r>
+      <w:r>
+        <w:rPr>
+          <w:i/>
+          <w:iCs/>
+        </w:rPr>
+        <w:t>Learning by doing A guide to teaching and learning methods. Further Educational Unit, Oxford Polytechnic, Oxford. - References - Scientific Research Publishing</w:t>
+      </w:r>
+      <w:r>
+        <w:t>. Www.scirp.org. https://www.scirp.org/reference/referencespapers?referenceid=478921</w:t>
+      </w:r>
+    </w:p>
+    <w:p>
+      <w:pPr>
+        <w:pStyle w:val="NormalWeb"/>
+        <w:spacing w:before="0" w:beforeAutospacing="0" w:after="0" w:afterAutospacing="0" w:line="276" w:lineRule="auto"/>
+        <w:ind w:left="720" w:hanging="720"/>
+        <w:jc w:val="both"/>
+      </w:pPr>
+      <w:r>
+        <w:lastRenderedPageBreak/>
+        <w:t xml:space="preserve">Gibbs, R. (1988). </w:t>
+      </w:r>
+      <w:r>
+        <w:rPr>
+          <w:i/>
+          <w:iCs/>
+        </w:rPr>
+        <w:t>Gibbs’ Reflective Cycle</w:t>
+      </w:r>
+      <w:r>
+        <w:t>. The University of Edinburgh. https://reflection.ed.ac.uk/reflectors-toolkit/reflecting-on-experience/gibbs-reflective-cycle</w:t>
+      </w:r>
+    </w:p>
+    <w:p>
+      <w:pPr>
+        <w:pStyle w:val="NormalWeb"/>
+        <w:spacing w:before="0" w:beforeAutospacing="0" w:after="0" w:afterAutospacing="0" w:line="276" w:lineRule="auto"/>
+        <w:ind w:left="720" w:hanging="720"/>
+        <w:jc w:val="both"/>
+      </w:pPr>
+      <w:r>
+        <w:t xml:space="preserve">Hakvoort, L., </w:t>
+      </w:r>
+      <w:proofErr w:type="spellStart"/>
+      <w:r>
+        <w:t>Dikken</w:t>
+      </w:r>
+      <w:proofErr w:type="spellEnd"/>
+      <w:r>
+        <w:t xml:space="preserve">, J., Cramer-Kruit, J., </w:t>
+      </w:r>
+      <w:proofErr w:type="spellStart"/>
+      <w:r>
+        <w:t>Nieuwenhuyzen</w:t>
+      </w:r>
+      <w:proofErr w:type="spellEnd"/>
+      <w:r>
+        <w:t xml:space="preserve">, K. M. - van, van der Schaaf, M., &amp; Schuurmans, M. (2022). Factors that influence continuing professional development over a nursing career: A scoping review. </w:t>
+      </w:r>
+      <w:r>
+        <w:rPr>
+          <w:i/>
+          <w:iCs/>
+        </w:rPr>
+        <w:t>Nurse Education in Practice</w:t>
+      </w:r>
+      <w:r>
+        <w:t xml:space="preserve">, </w:t>
+      </w:r>
+      <w:r>
+        <w:rPr>
+          <w:i/>
+          <w:iCs/>
+        </w:rPr>
+        <w:t>65</w:t>
+      </w:r>
+      <w:r>
+        <w:t>(65), 103481. https://doi.org/10.1016/j.nepr.2022.103481</w:t>
+      </w:r>
+    </w:p>
+    <w:p>
+      <w:pPr>
+        <w:pStyle w:val="NormalWeb"/>
+        <w:spacing w:before="0" w:beforeAutospacing="0" w:after="0" w:afterAutospacing="0" w:line="276" w:lineRule="auto"/>
+        <w:ind w:left="720" w:hanging="720"/>
+        <w:jc w:val="both"/>
+      </w:pPr>
+      <w:r>
+        <w:t xml:space="preserve">Harris, J., Grafton, K., &amp; Cooke, J. (2020). Developing a consolidated research framework for clinical allied health professionals </w:t>
+      </w:r>
+      <w:proofErr w:type="spellStart"/>
+      <w:r>
+        <w:t>practising</w:t>
+      </w:r>
+      <w:proofErr w:type="spellEnd"/>
+      <w:r>
+        <w:t xml:space="preserve"> in the UK. </w:t>
+      </w:r>
+      <w:r>
+        <w:rPr>
+          <w:i/>
+          <w:iCs/>
+        </w:rPr>
+        <w:t>BMC Health Services Research</w:t>
+      </w:r>
+      <w:r>
+        <w:t xml:space="preserve">, </w:t>
+      </w:r>
+      <w:r>
+        <w:rPr>
+          <w:i/>
+          <w:iCs/>
+        </w:rPr>
+        <w:t>20</w:t>
+      </w:r>
+      <w:r>
+        <w:t>(1). https://doi.org/10.1186/s12913-020-05650-3</w:t>
+      </w:r>
+    </w:p>
+    <w:p>
+      <w:pPr>
+        <w:pStyle w:val="NormalWeb"/>
+        <w:spacing w:before="0" w:beforeAutospacing="0" w:after="0" w:afterAutospacing="0" w:line="276" w:lineRule="auto"/>
+        <w:ind w:left="720" w:hanging="720"/>
+        <w:jc w:val="both"/>
+      </w:pPr>
+      <w:r>
+        <w:t xml:space="preserve">HCPC. (2023). </w:t>
+      </w:r>
+      <w:r>
+        <w:rPr>
+          <w:i/>
+          <w:iCs/>
+        </w:rPr>
+        <w:t>The Health and Care Professions Council (HCPC)</w:t>
+      </w:r>
+      <w:r>
+        <w:t>. HCPC. https://www.hcpc-uk.org/</w:t>
+      </w:r>
+    </w:p>
+    <w:p>
+      <w:pPr>
+        <w:pStyle w:val="NormalWeb"/>
+        <w:spacing w:before="0" w:beforeAutospacing="0" w:after="0" w:afterAutospacing="0" w:line="276" w:lineRule="auto"/>
+        <w:ind w:left="720" w:hanging="720"/>
+        <w:jc w:val="both"/>
+      </w:pPr>
+      <w:r>
+        <w:t xml:space="preserve">Heinen, M., Oostveen, C., Peters, J., Vermeulen, H., &amp; Huis, A. (2019). An Integrative Review of Leadership Competencies and Attributes in Advanced Nursing Practice. </w:t>
+      </w:r>
+      <w:r>
+        <w:rPr>
+          <w:i/>
+          <w:iCs/>
+        </w:rPr>
+        <w:t>Journal of Advanced Nursing</w:t>
+      </w:r>
+      <w:r>
+        <w:t xml:space="preserve">, </w:t>
+      </w:r>
+      <w:r>
+        <w:rPr>
+          <w:i/>
+          <w:iCs/>
+        </w:rPr>
+        <w:t>75</w:t>
+      </w:r>
+      <w:r>
+        <w:t>(11), 2378–2392. https://doi.org/10.1111/jan.14092</w:t>
+      </w:r>
+    </w:p>
+    <w:p>
+      <w:pPr>
+        <w:pStyle w:val="NormalWeb"/>
+        <w:spacing w:before="0" w:beforeAutospacing="0" w:after="0" w:afterAutospacing="0" w:line="276" w:lineRule="auto"/>
+        <w:ind w:left="720" w:hanging="720"/>
+        <w:jc w:val="both"/>
+      </w:pPr>
+      <w:r>
+        <w:t xml:space="preserve">ICN. (2024). </w:t>
+      </w:r>
+      <w:r>
+        <w:rPr>
+          <w:i/>
+          <w:iCs/>
+        </w:rPr>
+        <w:t>International Council of Nurses is delighted to welcome back the United Kingdom Royal College of Nursing</w:t>
+      </w:r>
+      <w:r>
+        <w:t>. ICN - International Council of Nurses. https://www.icn.ch/news/international-council-nurses-delighted-welcome-back-united-kingdom-royal-college-nursing</w:t>
+      </w:r>
+    </w:p>
+    <w:p>
+      <w:pPr>
+        <w:pStyle w:val="NormalWeb"/>
+        <w:spacing w:before="0" w:beforeAutospacing="0" w:after="0" w:afterAutospacing="0" w:line="276" w:lineRule="auto"/>
+        <w:ind w:left="720" w:hanging="720"/>
+        <w:jc w:val="both"/>
+      </w:pPr>
+      <w:r>
+        <w:t xml:space="preserve">Jensen, K., Canfield, J., Hernandez, L., &amp; Stone, M. (2021). </w:t>
+      </w:r>
+      <w:r>
+        <w:rPr>
+          <w:i/>
+          <w:iCs/>
+        </w:rPr>
+        <w:t>The Use of SMART Goals to Create Attainable Health Actions at Community Health Screenings</w:t>
       </w:r>
       <w:r>
         <w:t>.</w:t>
@@ -1225,599 +3103,927 @@
     </w:p>
     <w:p>
       <w:pPr>
-        <w:pStyle w:val="Heading1"/>
-      </w:pPr>
-      <w:r>
-        <w:t>Reflective Practice Supports Personal and Professional Development</w:t>
-      </w:r>
-    </w:p>
-    <w:p>
-      <w:pPr>
-        <w:pStyle w:val="Heading2"/>
-      </w:pPr>
-      <w:r>
-        <w:t>Reflective Practice</w:t>
-      </w:r>
-    </w:p>
-    <w:p>
-      <w:r>
-        <w:t>In nursing,</w:t>
-      </w:r>
-      <w:r>
-        <w:t xml:space="preserve"> </w:t>
-      </w:r>
-      <w:r>
-        <w:t>Scragg and Mantell (2023)</w:t>
-      </w:r>
-      <w:r>
-        <w:t xml:space="preserve"> define reflective practice as critically analysing one’s experiences in clinical settings to identify areas for improvement in the future</w:t>
-      </w:r>
-      <w:r>
-        <w:t>. Thorough thinking is necessary to notice the positives and negatives in your actions, decisions</w:t>
-      </w:r>
-      <w:r>
-        <w:t>,</w:t>
-      </w:r>
-      <w:r>
-        <w:t xml:space="preserve"> and interactions with patients (WHO, 2020). In this way, nurses </w:t>
-      </w:r>
-      <w:r>
-        <w:t xml:space="preserve">examine their feelings, thoughts, and behaviours, which </w:t>
-      </w:r>
+        <w:pStyle w:val="NormalWeb"/>
+        <w:spacing w:before="0" w:beforeAutospacing="0" w:after="0" w:afterAutospacing="0" w:line="276" w:lineRule="auto"/>
+        <w:ind w:left="720" w:hanging="720"/>
+        <w:jc w:val="both"/>
+      </w:pPr>
+      <w:r>
+        <w:t xml:space="preserve">King, R., Taylor, B., Talpur, A., Jackson, C., Manley, K., Ashby, N., Tod, A., Ryan, T., Wood, E., Senek, M., &amp; Robertson, S. (2021). Factors that optimise the impact of continuing professional development in nursing: A rapid evidence review. </w:t>
+      </w:r>
+      <w:r>
+        <w:rPr>
+          <w:i/>
+          <w:iCs/>
+        </w:rPr>
+        <w:t>Nurse Education Today</w:t>
+      </w:r>
+      <w:r>
+        <w:t xml:space="preserve">, </w:t>
+      </w:r>
+      <w:r>
+        <w:rPr>
+          <w:i/>
+          <w:iCs/>
+        </w:rPr>
+        <w:t>98</w:t>
+      </w:r>
+      <w:r>
+        <w:t>(2). https://doi.org/10.1016/j.nedt.2020.104652</w:t>
+      </w:r>
+    </w:p>
+    <w:p>
+      <w:pPr>
+        <w:pStyle w:val="NormalWeb"/>
+        <w:spacing w:before="0" w:beforeAutospacing="0" w:after="0" w:afterAutospacing="0" w:line="276" w:lineRule="auto"/>
+        <w:ind w:left="720" w:hanging="720"/>
+        <w:jc w:val="both"/>
+      </w:pPr>
+      <w:r>
+        <w:t xml:space="preserve">Kolb, D. A. (1984, January). </w:t>
+      </w:r>
+      <w:r>
+        <w:rPr>
+          <w:i/>
+          <w:iCs/>
+        </w:rPr>
+        <w:t xml:space="preserve">Experiential Learning: Experience As </w:t>
+      </w:r>
+      <w:proofErr w:type="gramStart"/>
+      <w:r>
+        <w:rPr>
+          <w:i/>
+          <w:iCs/>
+        </w:rPr>
+        <w:t>The</w:t>
+      </w:r>
+      <w:proofErr w:type="gramEnd"/>
+      <w:r>
+        <w:rPr>
+          <w:i/>
+          <w:iCs/>
+        </w:rPr>
+        <w:t xml:space="preserve"> Source </w:t>
+      </w:r>
+      <w:proofErr w:type="gramStart"/>
+      <w:r>
+        <w:rPr>
+          <w:i/>
+          <w:iCs/>
+        </w:rPr>
+        <w:t>Of</w:t>
+      </w:r>
+      <w:proofErr w:type="gramEnd"/>
+      <w:r>
+        <w:rPr>
+          <w:i/>
+          <w:iCs/>
+        </w:rPr>
+        <w:t xml:space="preserve"> Learning </w:t>
+      </w:r>
+      <w:proofErr w:type="gramStart"/>
+      <w:r>
+        <w:rPr>
+          <w:i/>
+          <w:iCs/>
+        </w:rPr>
+        <w:t>And</w:t>
+      </w:r>
+      <w:proofErr w:type="gramEnd"/>
+      <w:r>
+        <w:rPr>
+          <w:i/>
+          <w:iCs/>
+        </w:rPr>
+        <w:t xml:space="preserve"> Development</w:t>
+      </w:r>
+      <w:r>
+        <w:t>. Research Gate; Prentice-Hall. https://www.researchgate.net/publication/235701029_Experiential_Learning_Experience_As_The_Source_Of_Learning_And_Development</w:t>
+      </w:r>
+    </w:p>
+    <w:p>
+      <w:pPr>
+        <w:pStyle w:val="NormalWeb"/>
+        <w:spacing w:before="0" w:beforeAutospacing="0" w:after="0" w:afterAutospacing="0" w:line="276" w:lineRule="auto"/>
+        <w:ind w:left="720" w:hanging="720"/>
+        <w:jc w:val="both"/>
+      </w:pPr>
+      <w:r>
+        <w:t xml:space="preserve">Koskimäki, M., Lähteenmäki, M., Mikkonen, K., Kääriäinen, M., Koskinen, C., Mäki‐Hakola, H., Sjögren, T., &amp; Koivula, M. (2020). Continuing professional development among social‐ and health‐care educators. </w:t>
+      </w:r>
+      <w:r>
+        <w:rPr>
+          <w:i/>
+          <w:iCs/>
+        </w:rPr>
+        <w:t>Scandinavian Journal of Caring Sciences</w:t>
+      </w:r>
+      <w:r>
+        <w:t xml:space="preserve">, </w:t>
+      </w:r>
+      <w:r>
+        <w:rPr>
+          <w:i/>
+          <w:iCs/>
+        </w:rPr>
+        <w:t>35</w:t>
+      </w:r>
+      <w:r>
+        <w:t>(2), 668–677. https://doi.org/10.1111/scs.12948</w:t>
+      </w:r>
+    </w:p>
+    <w:p>
+      <w:pPr>
+        <w:pStyle w:val="NormalWeb"/>
+        <w:spacing w:before="0" w:beforeAutospacing="0" w:after="0" w:afterAutospacing="0" w:line="276" w:lineRule="auto"/>
+        <w:ind w:left="720" w:hanging="720"/>
+        <w:jc w:val="both"/>
+      </w:pPr>
+      <w:r>
+        <w:t xml:space="preserve">Leigh, J., &amp; Darvill, A. (2019). Promoting Transition Resilience through Personal Development Planning: An Evaluation of the Perspectives of Preparation for Transition of Final-Year Undergraduate Nursing Students. </w:t>
+      </w:r>
+      <w:r>
+        <w:rPr>
+          <w:i/>
+          <w:iCs/>
+        </w:rPr>
+        <w:t>International Journal of Practice-Based Learning in Health and Social Care</w:t>
+      </w:r>
+      <w:r>
+        <w:t xml:space="preserve">, </w:t>
+      </w:r>
+      <w:r>
+        <w:rPr>
+          <w:i/>
+          <w:iCs/>
+        </w:rPr>
+        <w:t>7</w:t>
+      </w:r>
+      <w:r>
+        <w:t>(1), 47–63. https://doi.org/10.18552/ijpblhsc.v7i1.513</w:t>
+      </w:r>
+    </w:p>
+    <w:p>
+      <w:pPr>
+        <w:pStyle w:val="NormalWeb"/>
+        <w:spacing w:before="0" w:beforeAutospacing="0" w:after="0" w:afterAutospacing="0" w:line="276" w:lineRule="auto"/>
+        <w:ind w:left="720" w:hanging="720"/>
+        <w:jc w:val="both"/>
+      </w:pPr>
+      <w:r>
+        <w:t xml:space="preserve">Lotfian, L., Habibi, F., </w:t>
+      </w:r>
+      <w:proofErr w:type="spellStart"/>
+      <w:r>
+        <w:t>Khoshnevis</w:t>
+      </w:r>
+      <w:proofErr w:type="spellEnd"/>
+      <w:r>
+        <w:t xml:space="preserve">, M. A., </w:t>
+      </w:r>
+      <w:proofErr w:type="spellStart"/>
+      <w:r>
+        <w:t>Salaree</w:t>
+      </w:r>
+      <w:proofErr w:type="spellEnd"/>
+      <w:r>
+        <w:t xml:space="preserve">, M. M., &amp; </w:t>
+      </w:r>
+      <w:proofErr w:type="spellStart"/>
+      <w:r>
+        <w:t>Zivari</w:t>
+      </w:r>
+      <w:proofErr w:type="spellEnd"/>
+      <w:r>
+        <w:t xml:space="preserve">, S. (2022). Military nurses’ professional competencies in disasters and </w:t>
+      </w:r>
+      <w:proofErr w:type="gramStart"/>
+      <w:r>
+        <w:t>emergency</w:t>
+      </w:r>
+      <w:proofErr w:type="gramEnd"/>
+      <w:r>
+        <w:t xml:space="preserve">: Systematic review. </w:t>
+      </w:r>
+      <w:r>
+        <w:rPr>
+          <w:i/>
+          <w:iCs/>
+        </w:rPr>
+        <w:t>Journal of Military Medicine</w:t>
+      </w:r>
+      <w:r>
+        <w:t xml:space="preserve">, </w:t>
+      </w:r>
+      <w:r>
+        <w:rPr>
+          <w:i/>
+          <w:iCs/>
+        </w:rPr>
+        <w:t>22</w:t>
+      </w:r>
+      <w:r>
+        <w:t>(5), 466–475.</w:t>
+      </w:r>
+    </w:p>
+    <w:p>
+      <w:pPr>
+        <w:pStyle w:val="NormalWeb"/>
+        <w:spacing w:before="0" w:beforeAutospacing="0" w:after="0" w:afterAutospacing="0" w:line="276" w:lineRule="auto"/>
+        <w:ind w:left="720" w:hanging="720"/>
+        <w:jc w:val="both"/>
+      </w:pPr>
       <w:r>
         <w:lastRenderedPageBreak/>
-        <w:t>helps them develop and continue</w:t>
-      </w:r>
-      <w:r>
-        <w:t xml:space="preserve"> learning. Reflecting on their work makes nurses more aware of their own biases, values</w:t>
-      </w:r>
-      <w:r>
-        <w:t>,</w:t>
-      </w:r>
-      <w:r>
-        <w:t xml:space="preserve"> and assumptions that can affect patient care (Harris et al., 2020). This way, nurses can </w:t>
-      </w:r>
-      <w:r>
-        <w:t xml:space="preserve">enhance patient outcomes, deliver top-notch care, and stay current with the most effective practices </w:t>
-      </w:r>
-      <w:r>
-        <w:t xml:space="preserve">(Bonakdar, 2022). </w:t>
-      </w:r>
-      <w:r>
-        <w:t>Hence, reflective practice enables nurses to become more competent in their roles and fosters</w:t>
-      </w:r>
-      <w:r>
-        <w:t xml:space="preserve"> their personal growth</w:t>
-      </w:r>
-      <w:r>
-        <w:t xml:space="preserve"> in their careers</w:t>
-      </w:r>
-      <w:r>
-        <w:t>.</w:t>
-      </w:r>
-    </w:p>
-    <w:p>
-      <w:pPr>
-        <w:pStyle w:val="Heading2"/>
-      </w:pPr>
-      <w:r>
-        <w:t>Theoretical Models of Reflective Practice</w:t>
-      </w:r>
-    </w:p>
-    <w:p>
-      <w:r>
-        <w:t>Reflective practice is an essential tool for professional growth in health and social care. This medium enables healthcare professionals to critically evaluate their clinical experiences critically, thereby enhancing their practice</w:t>
-      </w:r>
-      <w:r>
-        <w:t xml:space="preserve">. The main </w:t>
-      </w:r>
-      <w:r>
-        <w:t>theoretical models</w:t>
-      </w:r>
-      <w:r>
-        <w:t xml:space="preserve"> supporting this </w:t>
-      </w:r>
-      <w:r>
-        <w:t xml:space="preserve">reflective </w:t>
-      </w:r>
-      <w:r>
-        <w:t>process are Kolb’s Learning Cycle, Gibbs’ Reflective Cycle</w:t>
-      </w:r>
-      <w:r>
-        <w:t>,</w:t>
-      </w:r>
-      <w:r>
-        <w:t xml:space="preserve"> and Schön’s Reflection-in-Action. Kolb’s theory involves nurses participating in </w:t>
-      </w:r>
-      <w:r>
-        <w:t>practice, thinking through what happened, formulating ideas,</w:t>
-      </w:r>
-      <w:r>
-        <w:t xml:space="preserve"> and using them in new situations (Kolb, 1984). Following the same idea, the Gibbs Reflective Cycle outlines a system for nurses to explain an experience, </w:t>
-      </w:r>
-      <w:r>
-        <w:t>reflect on their feelings</w:t>
-      </w:r>
-      <w:r>
-        <w:t>, consider the incident</w:t>
-      </w:r>
-      <w:r>
-        <w:t>,</w:t>
-      </w:r>
-      <w:r>
-        <w:t xml:space="preserve"> and suggest actions to address the problem (Gibbs, 1988). In his model, </w:t>
-      </w:r>
-      <w:r>
-        <w:t>Schön (1983)</w:t>
-      </w:r>
-      <w:r>
-        <w:t xml:space="preserve"> emphasises that nurses reflect while they are working and make quick changes to enhance the care they offer. </w:t>
-      </w:r>
-      <w:r>
-        <w:t>These models support continuous learning. They also enable nurses to develop critical thinking</w:t>
-      </w:r>
-      <w:r>
-        <w:t>, thereby improving patient care and enhancing</w:t>
-      </w:r>
-      <w:r>
-        <w:t xml:space="preserve"> their professional development through ongoing, evidence-based reflection.</w:t>
-      </w:r>
-    </w:p>
-    <w:p>
-      <w:pPr>
-        <w:pStyle w:val="Heading2"/>
-      </w:pPr>
-      <w:r>
-        <w:t>T</w:t>
-      </w:r>
-      <w:r>
-        <w:t>he Impact of Attitudes, Values, and Beliefs on Provision and Practice of Care</w:t>
-      </w:r>
-    </w:p>
-    <w:p>
-      <w:r>
-        <w:t>A nurse’s attitudes, values, and beliefs play a significant role in shaping the care they provide</w:t>
-      </w:r>
-      <w:r>
-        <w:t>. As a result of these factors, their relationships with patients, coworkers</w:t>
-      </w:r>
-      <w:r>
-        <w:t>,</w:t>
-      </w:r>
-      <w:r>
-        <w:t xml:space="preserve"> and patients’ families may impact the standard of care provided</w:t>
-      </w:r>
-      <w:r>
-        <w:t xml:space="preserve"> </w:t>
-      </w:r>
-      <w:r>
-        <w:t>(Bar-Sela et al., 2018)</w:t>
-      </w:r>
-      <w:r>
-        <w:t xml:space="preserve">. </w:t>
-      </w:r>
-      <w:r>
-        <w:t>Koskimäki et al. (2020)</w:t>
-      </w:r>
-      <w:r>
-        <w:t xml:space="preserve"> explained that individuals who value empathy and compassion may be more attuned to patients’ emotional needs, which in turn enhances</w:t>
-      </w:r>
-      <w:r>
-        <w:t xml:space="preserve"> their ability to care for them</w:t>
-      </w:r>
-      <w:r>
-        <w:t xml:space="preserve">. Still, having biases can make it </w:t>
-      </w:r>
-      <w:r>
-        <w:t>more challenging for medical staff to provide equitable care to all types</w:t>
-      </w:r>
-      <w:r>
-        <w:t xml:space="preserve"> of patients</w:t>
-      </w:r>
-      <w:r>
-        <w:t xml:space="preserve"> </w:t>
-      </w:r>
-      <w:r>
-        <w:t>(Angel, 2020)</w:t>
-      </w:r>
-      <w:r>
-        <w:t xml:space="preserve">. </w:t>
-      </w:r>
-      <w:r>
-        <w:t>By understanding</w:t>
-      </w:r>
-      <w:r>
-        <w:t xml:space="preserve"> personal values and biases, nurses can evaluate their behaviour while providing care. Being self-aware means nurses provide caring, equal services and maintain good relationships with patients and team members (</w:t>
-      </w:r>
-      <w:r>
-        <w:t>WHO</w:t>
-      </w:r>
-      <w:r>
-        <w:t xml:space="preserve">, 2020). Being </w:t>
-      </w:r>
-      <w:r>
-        <w:t>aware of their personal beliefs enables nurses to grow professionally and enhance the effectiveness</w:t>
-      </w:r>
-      <w:r>
-        <w:t xml:space="preserve"> of patient care.</w:t>
-      </w:r>
-    </w:p>
-    <w:p>
+        <w:t xml:space="preserve">Matlhaba, K. (2024). Self-Reflection and Personal Development. </w:t>
+      </w:r>
+      <w:r>
+        <w:rPr>
+          <w:i/>
+          <w:iCs/>
+        </w:rPr>
+        <w:t>Enhancing Clinical Competence of Graduate Nurses</w:t>
+      </w:r>
+      <w:r>
+        <w:t xml:space="preserve">, </w:t>
+      </w:r>
+      <w:r>
+        <w:rPr>
+          <w:i/>
+          <w:iCs/>
+        </w:rPr>
+        <w:t>1</w:t>
+      </w:r>
+      <w:r>
+        <w:t>(1), 53–110. https://doi.org/10.1007/978-3-031-81407-5_3</w:t>
+      </w:r>
+    </w:p>
+    <w:p>
+      <w:pPr>
+        <w:pStyle w:val="NormalWeb"/>
+        <w:spacing w:before="0" w:beforeAutospacing="0" w:after="0" w:afterAutospacing="0" w:line="276" w:lineRule="auto"/>
+        <w:ind w:left="720" w:hanging="720"/>
+        <w:jc w:val="both"/>
+      </w:pPr>
+      <w:r>
+        <w:t xml:space="preserve">McGarr, O. (2020). The Use of Virtual Simulations in Teacher Education to Develop pre-service Teachers’ Behaviour and Classroom Management skills: Implications for Reflective Practice. </w:t>
+      </w:r>
+      <w:r>
+        <w:rPr>
+          <w:i/>
+          <w:iCs/>
+        </w:rPr>
+        <w:t>Journal of Education for Teaching</w:t>
+      </w:r>
+      <w:r>
+        <w:t xml:space="preserve">, </w:t>
+      </w:r>
+      <w:r>
+        <w:rPr>
+          <w:i/>
+          <w:iCs/>
+        </w:rPr>
+        <w:t>47</w:t>
+      </w:r>
+      <w:r>
+        <w:t>(2), 1–13.</w:t>
+      </w:r>
+    </w:p>
+    <w:p>
+      <w:pPr>
+        <w:pStyle w:val="NormalWeb"/>
+        <w:spacing w:before="0" w:beforeAutospacing="0" w:after="0" w:afterAutospacing="0" w:line="276" w:lineRule="auto"/>
+        <w:ind w:left="720" w:hanging="720"/>
+        <w:jc w:val="both"/>
+      </w:pPr>
+      <w:r>
+        <w:t xml:space="preserve">Mlambo, M., </w:t>
+      </w:r>
+      <w:proofErr w:type="spellStart"/>
+      <w:r>
+        <w:t>Silén</w:t>
+      </w:r>
+      <w:proofErr w:type="spellEnd"/>
+      <w:r>
+        <w:t xml:space="preserve">, C., &amp; McGrath, C. (2021). Lifelong Learning and Nurses’ Continuing Professional </w:t>
+      </w:r>
+      <w:proofErr w:type="gramStart"/>
+      <w:r>
+        <w:t>development</w:t>
+      </w:r>
+      <w:proofErr w:type="gramEnd"/>
+      <w:r>
+        <w:t xml:space="preserve">, a </w:t>
+      </w:r>
+      <w:proofErr w:type="spellStart"/>
+      <w:r>
+        <w:t>Metasynthesis</w:t>
+      </w:r>
+      <w:proofErr w:type="spellEnd"/>
+      <w:r>
+        <w:t xml:space="preserve"> of the Literature. </w:t>
+      </w:r>
+      <w:r>
+        <w:rPr>
+          <w:i/>
+          <w:iCs/>
+        </w:rPr>
+        <w:t>BMC Nursing</w:t>
+      </w:r>
+      <w:r>
+        <w:t xml:space="preserve">, </w:t>
+      </w:r>
+      <w:r>
+        <w:rPr>
+          <w:i/>
+          <w:iCs/>
+        </w:rPr>
+        <w:t>20</w:t>
+      </w:r>
+      <w:r>
+        <w:t>(62), 1–13. https://doi.org/10.1186/s12912-021-00579-2</w:t>
+      </w:r>
+    </w:p>
+    <w:p>
+      <w:pPr>
+        <w:pStyle w:val="NormalWeb"/>
+        <w:spacing w:before="0" w:beforeAutospacing="0" w:after="0" w:afterAutospacing="0" w:line="276" w:lineRule="auto"/>
+        <w:ind w:left="720" w:hanging="720"/>
+        <w:jc w:val="both"/>
+      </w:pPr>
+      <w:proofErr w:type="spellStart"/>
+      <w:r>
+        <w:t>Mosavi</w:t>
+      </w:r>
+      <w:proofErr w:type="spellEnd"/>
+      <w:r>
+        <w:t xml:space="preserve">, M. (2022). </w:t>
+      </w:r>
+      <w:r>
+        <w:rPr>
+          <w:i/>
+          <w:iCs/>
+        </w:rPr>
+        <w:t>Improving the Skill Development Framework of the Performance Audit and Related Assurance Portfolio for the Office of the Auditor General of BC</w:t>
+      </w:r>
+      <w:r>
+        <w:t>. https://dspace.library.uvic.ca/server/api/core/bitstreams/beb0c5d3-e8c8-4594-a325-a45b57c603d9/content</w:t>
+      </w:r>
+    </w:p>
+    <w:p>
+      <w:pPr>
+        <w:pStyle w:val="NormalWeb"/>
+        <w:spacing w:before="0" w:beforeAutospacing="0" w:after="0" w:afterAutospacing="0" w:line="276" w:lineRule="auto"/>
+        <w:ind w:left="720" w:hanging="720"/>
+        <w:jc w:val="both"/>
+      </w:pPr>
+      <w:r>
+        <w:t xml:space="preserve">Moudatsou, M., Stavropoulou, A., </w:t>
+      </w:r>
+      <w:proofErr w:type="spellStart"/>
+      <w:r>
+        <w:t>Philalithis</w:t>
+      </w:r>
+      <w:proofErr w:type="spellEnd"/>
+      <w:r>
+        <w:t xml:space="preserve">, A., &amp; </w:t>
+      </w:r>
+      <w:proofErr w:type="spellStart"/>
+      <w:r>
+        <w:t>Koukouli</w:t>
+      </w:r>
+      <w:proofErr w:type="spellEnd"/>
+      <w:r>
+        <w:t xml:space="preserve">, S. (2020). The role of empathy in health and social care professionals. </w:t>
+      </w:r>
+      <w:r>
+        <w:rPr>
+          <w:i/>
+          <w:iCs/>
+        </w:rPr>
+        <w:t>Healthcare</w:t>
+      </w:r>
+      <w:r>
+        <w:t xml:space="preserve">, </w:t>
+      </w:r>
+      <w:r>
+        <w:rPr>
+          <w:i/>
+          <w:iCs/>
+        </w:rPr>
+        <w:t>8</w:t>
+      </w:r>
+      <w:r>
+        <w:t>(1), 1–9. https://doi.org/10.3390/healthcare8010026</w:t>
+      </w:r>
+    </w:p>
+    <w:p>
+      <w:pPr>
+        <w:pStyle w:val="NormalWeb"/>
+        <w:spacing w:before="0" w:beforeAutospacing="0" w:after="0" w:afterAutospacing="0" w:line="276" w:lineRule="auto"/>
+        <w:ind w:left="720" w:hanging="720"/>
+        <w:jc w:val="both"/>
+      </w:pPr>
+      <w:r>
+        <w:t xml:space="preserve">Musharyanti, L., </w:t>
+      </w:r>
+      <w:proofErr w:type="spellStart"/>
+      <w:r>
+        <w:t>Claramita</w:t>
+      </w:r>
+      <w:proofErr w:type="spellEnd"/>
+      <w:r>
+        <w:t xml:space="preserve">, M., </w:t>
+      </w:r>
+      <w:proofErr w:type="spellStart"/>
+      <w:r>
+        <w:t>Haryanti</w:t>
+      </w:r>
+      <w:proofErr w:type="spellEnd"/>
+      <w:r>
+        <w:t xml:space="preserve">, F., &amp; </w:t>
+      </w:r>
+      <w:proofErr w:type="spellStart"/>
+      <w:r>
+        <w:t>Dwiprahasto</w:t>
+      </w:r>
+      <w:proofErr w:type="spellEnd"/>
+      <w:r>
+        <w:t xml:space="preserve">, I. (2019). Why do nursing students make medication errors? A qualitative study in Indonesia. </w:t>
+      </w:r>
+      <w:r>
+        <w:rPr>
+          <w:i/>
+          <w:iCs/>
+        </w:rPr>
+        <w:t>Journal of Taibah University Medical Sciences</w:t>
+      </w:r>
+      <w:r>
+        <w:t xml:space="preserve">, </w:t>
+      </w:r>
+      <w:r>
+        <w:rPr>
+          <w:i/>
+          <w:iCs/>
+        </w:rPr>
+        <w:t>14</w:t>
+      </w:r>
+      <w:r>
+        <w:t>(3), 282–288. https://doi.org/10.1016/j.jtumed.2019.04.002</w:t>
+      </w:r>
+    </w:p>
+    <w:p>
+      <w:pPr>
+        <w:pStyle w:val="NormalWeb"/>
+        <w:spacing w:before="0" w:beforeAutospacing="0" w:after="0" w:afterAutospacing="0" w:line="276" w:lineRule="auto"/>
+        <w:ind w:left="720" w:hanging="720"/>
+        <w:jc w:val="both"/>
+      </w:pPr>
+      <w:r>
+        <w:t xml:space="preserve">NHS. (2021, September 10). </w:t>
+      </w:r>
+      <w:r>
+        <w:rPr>
+          <w:i/>
+          <w:iCs/>
+        </w:rPr>
+        <w:t>Career paths in healthcare: Nursing, management, and beyond</w:t>
+      </w:r>
+      <w:r>
+        <w:t>. Health Careers. https://www.healthcareers.nhs.uk/we-are-the-nhs/nursing-careers</w:t>
+      </w:r>
+    </w:p>
+    <w:p>
+      <w:pPr>
+        <w:pStyle w:val="NormalWeb"/>
+        <w:spacing w:before="0" w:beforeAutospacing="0" w:after="0" w:afterAutospacing="0" w:line="276" w:lineRule="auto"/>
+        <w:ind w:left="720" w:hanging="720"/>
+        <w:jc w:val="both"/>
+      </w:pPr>
+      <w:r>
+        <w:t xml:space="preserve">NMC. (2018). </w:t>
+      </w:r>
+      <w:r>
+        <w:rPr>
+          <w:i/>
+          <w:iCs/>
+        </w:rPr>
+        <w:t>The Nursing &amp; Midwifery Council</w:t>
+      </w:r>
+      <w:r>
+        <w:t>. Nmc.org.uk. https://www.nmc.org.uk/</w:t>
+      </w:r>
+    </w:p>
+    <w:p>
+      <w:pPr>
+        <w:pStyle w:val="NormalWeb"/>
+        <w:spacing w:before="0" w:beforeAutospacing="0" w:after="0" w:afterAutospacing="0" w:line="276" w:lineRule="auto"/>
+        <w:ind w:left="720" w:hanging="720"/>
+        <w:jc w:val="both"/>
+      </w:pPr>
+      <w:r>
+        <w:t xml:space="preserve">NMC. (2025). </w:t>
+      </w:r>
+      <w:r>
+        <w:rPr>
+          <w:i/>
+          <w:iCs/>
+        </w:rPr>
+        <w:t>The code: Professional Standards of Practice and Behaviour for nurses, Midwives and Nursing Associates</w:t>
+      </w:r>
+      <w:r>
+        <w:t>. NMC. https://www.nmc.org.uk/standards/code/</w:t>
+      </w:r>
+    </w:p>
+    <w:p>
+      <w:pPr>
+        <w:pStyle w:val="NormalWeb"/>
+        <w:spacing w:before="0" w:beforeAutospacing="0" w:after="0" w:afterAutospacing="0" w:line="276" w:lineRule="auto"/>
+        <w:ind w:left="720" w:hanging="720"/>
+        <w:jc w:val="both"/>
+      </w:pPr>
+      <w:r>
+        <w:t xml:space="preserve">Philipsen, B., </w:t>
+      </w:r>
+      <w:proofErr w:type="spellStart"/>
+      <w:r>
+        <w:t>Tondeur</w:t>
+      </w:r>
+      <w:proofErr w:type="spellEnd"/>
+      <w:r>
+        <w:t xml:space="preserve">, J., Pareja Roblin, N., Vanslambrouck, S., &amp; Zhu, C. (2019). Improving </w:t>
+      </w:r>
+      <w:proofErr w:type="gramStart"/>
+      <w:r>
+        <w:t>teacher professional development</w:t>
+      </w:r>
+      <w:proofErr w:type="gramEnd"/>
+      <w:r>
+        <w:t xml:space="preserve"> for online and blended learning: a systematic meta-aggregative review. </w:t>
+      </w:r>
+      <w:r>
+        <w:rPr>
+          <w:i/>
+          <w:iCs/>
+        </w:rPr>
+        <w:t>Educational Technology Research and Development</w:t>
+      </w:r>
+      <w:r>
+        <w:t xml:space="preserve">, </w:t>
+      </w:r>
+      <w:r>
+        <w:rPr>
+          <w:i/>
+          <w:iCs/>
+        </w:rPr>
+        <w:t>67</w:t>
+      </w:r>
+      <w:r>
+        <w:t>(5). https://doi.org/10.1007/s11423-019-09645-8</w:t>
+      </w:r>
+    </w:p>
+    <w:p>
+      <w:pPr>
+        <w:pStyle w:val="NormalWeb"/>
+        <w:spacing w:before="0" w:beforeAutospacing="0" w:after="0" w:afterAutospacing="0" w:line="276" w:lineRule="auto"/>
+        <w:ind w:left="720" w:hanging="720"/>
+        <w:jc w:val="both"/>
+      </w:pPr>
+      <w:r>
+        <w:t xml:space="preserve">RCN. (2020). </w:t>
+      </w:r>
+      <w:r>
+        <w:rPr>
+          <w:i/>
+          <w:iCs/>
+        </w:rPr>
+        <w:t>RCN - Home | Royal College of Nursing</w:t>
+      </w:r>
+      <w:r>
+        <w:t>. The Royal College of Nursing. https://www.rcn.org.uk/</w:t>
+      </w:r>
+    </w:p>
+    <w:p>
+      <w:pPr>
+        <w:pStyle w:val="NormalWeb"/>
+        <w:spacing w:before="0" w:beforeAutospacing="0" w:after="0" w:afterAutospacing="0" w:line="276" w:lineRule="auto"/>
+        <w:ind w:left="720" w:hanging="720"/>
+        <w:jc w:val="both"/>
+      </w:pPr>
+      <w:r>
+        <w:t xml:space="preserve">RCN. (2025). </w:t>
+      </w:r>
+      <w:r>
+        <w:rPr>
+          <w:i/>
+          <w:iCs/>
+        </w:rPr>
+        <w:t>Royal College of Nursing of the UK (RCN)</w:t>
+      </w:r>
+      <w:r>
+        <w:t>. ICN - International Council of Nurses. https://admin.icn.ch/membership/our-members/royal-college-nursing-uk-rcn</w:t>
+      </w:r>
+    </w:p>
+    <w:p>
+      <w:pPr>
+        <w:pStyle w:val="NormalWeb"/>
+        <w:spacing w:before="0" w:beforeAutospacing="0" w:after="0" w:afterAutospacing="0" w:line="276" w:lineRule="auto"/>
+        <w:ind w:left="720" w:hanging="720"/>
+        <w:jc w:val="both"/>
+      </w:pPr>
+      <w:r>
+        <w:t xml:space="preserve">Said, N. B., &amp; Chiang, V. C. L. (2020). The knowledge, skill competencies, and psychological preparedness of nurses for disasters: A systematic review. </w:t>
+      </w:r>
+      <w:r>
+        <w:rPr>
+          <w:i/>
+          <w:iCs/>
+        </w:rPr>
+        <w:t>International Emergency Nursing</w:t>
+      </w:r>
+      <w:r>
+        <w:t xml:space="preserve">, </w:t>
+      </w:r>
+      <w:r>
+        <w:rPr>
+          <w:i/>
+          <w:iCs/>
+        </w:rPr>
+        <w:t>48</w:t>
+      </w:r>
+      <w:r>
+        <w:t>(1), 100806. https://doi.org/10.1016/j.ienj.2019.100806</w:t>
+      </w:r>
+    </w:p>
+    <w:p>
+      <w:pPr>
+        <w:pStyle w:val="NormalWeb"/>
+        <w:spacing w:before="0" w:beforeAutospacing="0" w:after="0" w:afterAutospacing="0" w:line="276" w:lineRule="auto"/>
+        <w:ind w:left="720" w:hanging="720"/>
+        <w:jc w:val="both"/>
+      </w:pPr>
+      <w:r>
+        <w:t xml:space="preserve">Schön, D. (1983). </w:t>
+      </w:r>
+      <w:r>
+        <w:rPr>
+          <w:i/>
+          <w:iCs/>
+        </w:rPr>
+        <w:t>The Reflective Practitioner How Professionals Think in Action. London Temple Smith.</w:t>
+      </w:r>
+      <w:r>
+        <w:t xml:space="preserve"> Www.scirp.org; Scientific Research Publishing. https://www.scirp.org/reference/ReferencesPapers?ReferenceID=1569231</w:t>
+      </w:r>
+    </w:p>
+    <w:p>
+      <w:pPr>
+        <w:pStyle w:val="NormalWeb"/>
+        <w:spacing w:before="0" w:beforeAutospacing="0" w:after="0" w:afterAutospacing="0" w:line="276" w:lineRule="auto"/>
+        <w:ind w:left="720" w:hanging="720"/>
+        <w:jc w:val="both"/>
+      </w:pPr>
+      <w:r>
+        <w:t xml:space="preserve">Scragg, T., &amp; Mantell, A. (2023). Reflective Practice in Social Work. </w:t>
+      </w:r>
+      <w:r>
+        <w:rPr>
+          <w:i/>
+          <w:iCs/>
+        </w:rPr>
+        <w:t>Www.torrossa.com</w:t>
+      </w:r>
+      <w:r>
+        <w:t>, 1–100. https://www.torrossa.com/gs/resourceProxy?an=5542916&amp;publisher=FZ7200</w:t>
+      </w:r>
+    </w:p>
+    <w:p>
+      <w:pPr>
+        <w:pStyle w:val="NormalWeb"/>
+        <w:spacing w:before="0" w:beforeAutospacing="0" w:after="0" w:afterAutospacing="0" w:line="276" w:lineRule="auto"/>
+        <w:ind w:left="720" w:hanging="720"/>
+        <w:jc w:val="both"/>
+      </w:pPr>
       <w:r>
         <w:lastRenderedPageBreak/>
-        <w:t xml:space="preserve">Having self-awareness is </w:t>
-      </w:r>
-      <w:r>
-        <w:t>crucial in nursing because it enables nurses to assess the influence</w:t>
-      </w:r>
-      <w:r>
-        <w:t xml:space="preserve"> of their attitudes and beliefs on patients</w:t>
-      </w:r>
-      <w:r>
-        <w:t xml:space="preserve"> </w:t>
-      </w:r>
-      <w:r>
-        <w:t>(Williams et al., 2020)</w:t>
-      </w:r>
-      <w:r>
-        <w:t xml:space="preserve">. Those nurses who are self-aware </w:t>
-      </w:r>
-      <w:r>
-        <w:t>can</w:t>
-      </w:r>
-      <w:r>
-        <w:t xml:space="preserve"> see how </w:t>
-      </w:r>
-      <w:r>
-        <w:t>their thoughts and feelings impact their decision-making, communication with patients, and behaviour</w:t>
-      </w:r>
-      <w:r>
-        <w:t xml:space="preserve"> towards them (WHO, 2020). By reflecting, people can </w:t>
-      </w:r>
-      <w:r>
-        <w:t>gain a deeper understanding of themselves and learn to be more open-minded when caring for others from diverse</w:t>
-      </w:r>
-      <w:r>
-        <w:t xml:space="preserve"> backgrounds. </w:t>
-      </w:r>
-      <w:r>
-        <w:t xml:space="preserve">Additionally, being aware of oneself encourages nurses to manage their emotions effectively when facing </w:t>
-      </w:r>
-      <w:r>
-        <w:t xml:space="preserve">work-related challenges </w:t>
-      </w:r>
-      <w:r>
-        <w:t>(Mlambo et al., 2021)</w:t>
-      </w:r>
-      <w:r>
-        <w:t xml:space="preserve">. This is </w:t>
-      </w:r>
-      <w:r>
-        <w:t>particularly crucial when dealing with cases that involve strong emotions, as those emotions may influence how a person perceives</w:t>
-      </w:r>
-      <w:r>
-        <w:t xml:space="preserve"> the situation</w:t>
-      </w:r>
-      <w:r>
-        <w:t xml:space="preserve"> </w:t>
-      </w:r>
-      <w:r>
-        <w:t>(Baker, 2020)</w:t>
-      </w:r>
-      <w:r>
-        <w:t xml:space="preserve">. A nurse who reflects on their actions, </w:t>
-      </w:r>
-      <w:r>
-        <w:t>centred on knowing themselves, can steadily grow professionally and continue to provide</w:t>
-      </w:r>
-      <w:r>
-        <w:t xml:space="preserve"> the best quality care with dignity and respect to all patients (Harris et al., 2020).</w:t>
-      </w:r>
-    </w:p>
-    <w:p>
-      <w:pPr>
-        <w:pStyle w:val="Heading2"/>
-      </w:pPr>
-      <w:r>
-        <w:t>Personal Learning Experiences</w:t>
-      </w:r>
-    </w:p>
-    <w:p>
-      <w:r>
-        <w:t xml:space="preserve">Assessing what one learns personally is essential for a nurse’s advancement, since it highlights what they do well and what they can work on in their professional work. As nurses practise reflection, they can </w:t>
-      </w:r>
-      <w:r>
-        <w:t>check their decisions, interactions with patients, and reactions to difficult situations,</w:t>
-      </w:r>
-      <w:r>
-        <w:t xml:space="preserve"> which improves the way they care for their patients </w:t>
-      </w:r>
-      <w:r>
-        <w:t>(Billett et al., 2019)</w:t>
-      </w:r>
-      <w:r>
-        <w:t xml:space="preserve">. When they </w:t>
-      </w:r>
-      <w:r>
-        <w:t>analyse previous situations, nurses learn more about their care style, identify any prejudices they may have, and adjust</w:t>
-      </w:r>
-      <w:r>
-        <w:t xml:space="preserve"> what is needed to improve their work</w:t>
-      </w:r>
-      <w:r>
-        <w:t xml:space="preserve"> </w:t>
-      </w:r>
-      <w:r>
-        <w:t>(Bar-Sela et al., 2018)</w:t>
-      </w:r>
-      <w:r>
-        <w:t xml:space="preserve">. In such situations, a nurse might find they could have handled their communication better or with greater understanding, so they try to apply this knowledge in </w:t>
-      </w:r>
-      <w:r>
-        <w:t xml:space="preserve">their subsequent </w:t>
-      </w:r>
-      <w:r>
-        <w:t xml:space="preserve">interactions. </w:t>
-      </w:r>
-      <w:r>
-        <w:t>Harris et al. (2020)</w:t>
-      </w:r>
-      <w:r>
-        <w:t xml:space="preserve"> stated that p</w:t>
-      </w:r>
-      <w:r>
-        <w:t xml:space="preserve">ractising in this way helps nurses to </w:t>
-      </w:r>
-      <w:r>
-        <w:t>continually improve, enhance their relationships with others, and become accustomed</w:t>
-      </w:r>
-      <w:r>
-        <w:t xml:space="preserve"> to new challenges in healthcare. It plays a role in </w:t>
-      </w:r>
-      <w:r>
-        <w:t>making better choices, which helps nurses care for their patients in a compassionate and more effective</w:t>
-      </w:r>
-      <w:r>
-        <w:t xml:space="preserve"> manner.</w:t>
-      </w:r>
-    </w:p>
-    <w:p>
-      <w:pPr>
-        <w:pStyle w:val="Heading2"/>
-      </w:pPr>
-      <w:r>
-        <w:t>Reflective Practice in Professional Development</w:t>
-      </w:r>
-    </w:p>
-    <w:p>
-      <w:r>
-        <w:t>Health and Social Care professionals</w:t>
-      </w:r>
-      <w:r>
-        <w:t xml:space="preserve"> need to engage in reflective </w:t>
-      </w:r>
-      <w:r>
-        <w:t>practice</w:t>
+        <w:t xml:space="preserve">Stewart, V. (2024). Are SMART goals </w:t>
+      </w:r>
+      <w:proofErr w:type="gramStart"/>
+      <w:r>
+        <w:t>fit-for-purpose</w:t>
+      </w:r>
+      <w:proofErr w:type="gramEnd"/>
+      <w:r>
+        <w:t xml:space="preserve">? Goal planning with mental health service-users in </w:t>
+      </w:r>
+      <w:proofErr w:type="spellStart"/>
+      <w:r>
+        <w:t>australian</w:t>
+      </w:r>
+      <w:proofErr w:type="spellEnd"/>
+      <w:r>
+        <w:t xml:space="preserve"> community pharmacies. </w:t>
+      </w:r>
+      <w:r>
+        <w:rPr>
+          <w:i/>
+          <w:iCs/>
+        </w:rPr>
+        <w:t>International Journal for Quality in Health Care</w:t>
       </w:r>
       <w:r>
         <w:t xml:space="preserve">, </w:t>
       </w:r>
       <w:r>
-        <w:t>as it enables them to understand their clinical experiences and identify</w:t>
-      </w:r>
-      <w:r>
-        <w:t xml:space="preserve"> areas </w:t>
-      </w:r>
-      <w:r>
-        <w:t>for improvement</w:t>
-      </w:r>
-      <w:r>
-        <w:t xml:space="preserve">. Looking back at their work, nurses </w:t>
-      </w:r>
-      <w:r>
-        <w:t>gain a deeper understanding of their skills, choices, and approaches to patient care</w:t>
-      </w:r>
-      <w:r>
-        <w:t xml:space="preserve"> </w:t>
-      </w:r>
-      <w:r>
-        <w:t>(McGarr, 2020)</w:t>
-      </w:r>
-      <w:r>
-        <w:t xml:space="preserve">. Being aware of themselves helps them provide </w:t>
-      </w:r>
-      <w:r>
-        <w:t>excellent</w:t>
-      </w:r>
-      <w:r>
-        <w:t xml:space="preserve"> care and </w:t>
-      </w:r>
-      <w:r>
-        <w:t>make</w:t>
-      </w:r>
-      <w:r>
-        <w:t xml:space="preserve"> better decisions. Remaining reflective enables nurses to </w:t>
-      </w:r>
-      <w:r>
-        <w:t xml:space="preserve">recognize and manage their feelings and beliefs, </w:t>
-      </w:r>
-      <w:r>
-        <w:lastRenderedPageBreak/>
-        <w:t>which in turn helps them provide</w:t>
-      </w:r>
-      <w:r>
-        <w:t xml:space="preserve"> better patient care</w:t>
-      </w:r>
-      <w:r>
-        <w:t xml:space="preserve"> </w:t>
-      </w:r>
-      <w:r>
-        <w:t>(Farrell, 2019)</w:t>
-      </w:r>
-      <w:r>
-        <w:t xml:space="preserve">. </w:t>
-      </w:r>
-      <w:r>
-        <w:t xml:space="preserve">Reflecting on what happens regularly helps nurses develop self-assurance and acquire the </w:t>
-      </w:r>
-      <w:r>
-        <w:t xml:space="preserve">new skills required in their profession </w:t>
-      </w:r>
-      <w:r>
-        <w:t>(King et al., 2021)</w:t>
-      </w:r>
-      <w:r>
-        <w:t>.</w:t>
-      </w:r>
-    </w:p>
-    <w:p>
-      <w:r>
-        <w:t xml:space="preserve">Reflective </w:t>
-      </w:r>
-      <w:r>
-        <w:t>practice</w:t>
-      </w:r>
-      <w:r>
-        <w:t xml:space="preserve"> helps service users receive better care. When nurses evaluate their position, it helps them </w:t>
-      </w:r>
-      <w:r>
-        <w:t xml:space="preserve">improve their communication, </w:t>
-      </w:r>
-      <w:r>
-        <w:t xml:space="preserve">demonstrate more empathy, and enhance their clinical skills </w:t>
-      </w:r>
-      <w:r>
-        <w:t>(Moudatsou et al., 2020)</w:t>
-      </w:r>
-      <w:r>
-        <w:t xml:space="preserve">. </w:t>
-      </w:r>
-      <w:r>
-        <w:t>As a result, patients tend to have greater trust, satisfaction, and security during their</w:t>
-      </w:r>
-      <w:r>
-        <w:t xml:space="preserve"> treatment. By </w:t>
-      </w:r>
-      <w:r>
-        <w:t xml:space="preserve">practicing reflection, nurses benefit from their experiences </w:t>
-      </w:r>
-      <w:r>
-        <w:t>to adjust to new demands in healthcare</w:t>
-      </w:r>
-      <w:r>
-        <w:t xml:space="preserve"> </w:t>
-      </w:r>
-      <w:r>
-        <w:t>(Stievano et al., 2019)</w:t>
-      </w:r>
-      <w:r>
-        <w:t xml:space="preserve">. Likewise, reflecting on one’s </w:t>
-      </w:r>
-      <w:r>
-        <w:t>practice helps nurses improve the standard of healthcare they give,</w:t>
-      </w:r>
-      <w:r>
-        <w:t xml:space="preserve"> which benefits everyone involved (</w:t>
-      </w:r>
-      <w:r>
-        <w:t>WHO</w:t>
-      </w:r>
-      <w:r>
-        <w:t>, 2020).</w:t>
-      </w:r>
-    </w:p>
-    <w:p>
-      <w:pPr>
-        <w:pStyle w:val="Heading2"/>
-      </w:pPr>
-      <w:r>
-        <w:t>Benefits of Reflective Practice</w:t>
-      </w:r>
-    </w:p>
-    <w:p>
-      <w:r>
-        <w:t xml:space="preserve">To improve in nursing, continuous reflection is necessary because it </w:t>
-      </w:r>
-      <w:r>
-        <w:t xml:space="preserve">offers numerous benefits in various areas, including professional growth, seamless service provision, and personal development </w:t>
-      </w:r>
-      <w:r>
-        <w:t xml:space="preserve">(Musharyanti et al., 2019). Reflecting on </w:t>
-      </w:r>
-      <w:r>
-        <w:t>their job responsibilities helps nurses recognise their strengths and areas for improvement, which enhances their competence and informs</w:t>
-      </w:r>
-      <w:r>
-        <w:t xml:space="preserve"> their decisions </w:t>
-      </w:r>
-      <w:r>
-        <w:t>(Said &amp; Chiang, 2020)</w:t>
-      </w:r>
-      <w:r>
-        <w:t xml:space="preserve">. It is </w:t>
-      </w:r>
-      <w:r>
-        <w:t>essential for a person’s development, learning new knowledge, and improving patient care</w:t>
-      </w:r>
-      <w:r>
-        <w:t xml:space="preserve">. </w:t>
-      </w:r>
-      <w:r>
-        <w:t>Angel (2020)</w:t>
-      </w:r>
-      <w:r>
-        <w:t xml:space="preserve"> described that b</w:t>
-      </w:r>
-      <w:r>
-        <w:t xml:space="preserve">eing reflective encourages nurses to </w:t>
-      </w:r>
-      <w:r>
-        <w:t xml:space="preserve">identify any challenges in providing care or communication and </w:t>
-      </w:r>
-      <w:r>
-        <w:t>act,</w:t>
-      </w:r>
-      <w:r>
-        <w:t xml:space="preserve"> accordingly, resulting in better care for </w:t>
-      </w:r>
-      <w:r>
-        <w:t xml:space="preserve">patients. Reflecting on their experiences </w:t>
-      </w:r>
-      <w:r>
-        <w:t>enables nurses to develop emotional intelligence, which in turn helps them navigate challenging situations and interact effectively with diverse individuals</w:t>
-      </w:r>
-      <w:r>
-        <w:t xml:space="preserve"> </w:t>
-      </w:r>
-      <w:r>
-        <w:t>(Koskimäki et al., 2020)</w:t>
-      </w:r>
-      <w:r>
-        <w:t xml:space="preserve">. </w:t>
-      </w:r>
-      <w:r>
-        <w:t>Over time, the progress nurses make in themselves enables them to feel more confident, enjoy their jobs, become leaders, mentor others, and implement</w:t>
-      </w:r>
-      <w:r>
-        <w:t xml:space="preserve"> positive changes in their workplace (Harris et al., 2020).</w:t>
-      </w:r>
-    </w:p>
-    <w:p>
-      <w:pPr>
-        <w:pStyle w:val="Heading1"/>
-      </w:pPr>
-      <w:r>
-        <w:t>Planning Personal and Professional Development in Health and Social Care</w:t>
-      </w:r>
-    </w:p>
-    <w:p>
-      <w:pPr>
-        <w:pStyle w:val="Heading2"/>
-      </w:pPr>
-      <w:r>
-        <w:t>Stages in Planning Own Personal and Professional Development</w:t>
-      </w:r>
-    </w:p>
+        <w:rPr>
+          <w:i/>
+          <w:iCs/>
+        </w:rPr>
+        <w:t>36</w:t>
+      </w:r>
+      <w:r>
+        <w:t>(1). https://doi.org/10.1093/intqhc/mzae009</w:t>
+      </w:r>
+    </w:p>
+    <w:p>
+      <w:pPr>
+        <w:pStyle w:val="NormalWeb"/>
+        <w:spacing w:before="0" w:beforeAutospacing="0" w:after="0" w:afterAutospacing="0" w:line="276" w:lineRule="auto"/>
+        <w:ind w:left="720" w:hanging="720"/>
+        <w:jc w:val="both"/>
+      </w:pPr>
+      <w:r>
+        <w:t xml:space="preserve">Stievano, A., Caruso, R., </w:t>
+      </w:r>
+      <w:proofErr w:type="spellStart"/>
+      <w:r>
+        <w:t>Pittella</w:t>
+      </w:r>
+      <w:proofErr w:type="spellEnd"/>
+      <w:r>
+        <w:t xml:space="preserve">, F., Shaffer, F. A., Rocco, G., &amp; Fairman, J. (2019). Shaping nursing profession regulation through history - a systematic review. </w:t>
+      </w:r>
+      <w:r>
+        <w:rPr>
+          <w:i/>
+          <w:iCs/>
+        </w:rPr>
+        <w:t>International Nursing Review</w:t>
+      </w:r>
+      <w:r>
+        <w:t xml:space="preserve">, </w:t>
+      </w:r>
+      <w:r>
+        <w:rPr>
+          <w:i/>
+          <w:iCs/>
+        </w:rPr>
+        <w:t>66</w:t>
+      </w:r>
+      <w:r>
+        <w:t>(1), 17–29. https://doi.org/10.1111/inr.12449</w:t>
+      </w:r>
+    </w:p>
+    <w:p>
+      <w:pPr>
+        <w:pStyle w:val="NormalWeb"/>
+        <w:spacing w:before="0" w:beforeAutospacing="0" w:after="0" w:afterAutospacing="0" w:line="276" w:lineRule="auto"/>
+        <w:ind w:left="720" w:hanging="720"/>
+        <w:jc w:val="both"/>
+      </w:pPr>
+      <w:r>
+        <w:t xml:space="preserve">Thompson, H. J., Santacroce, S. J., Pickler, R. H., Allen, J. K., Armer, J. M., Bakken, S., Bowles, K. H., Conley, Y. P., Dunbar, S. A., Ellington, L., Grey, M., Heitkemper, M. M., Herr, K. A., Lake, E., McCarthy, A. M., Melnyk, B., </w:t>
+      </w:r>
+      <w:proofErr w:type="spellStart"/>
+      <w:r>
+        <w:t>Miaskowski</w:t>
+      </w:r>
+      <w:proofErr w:type="spellEnd"/>
+      <w:r>
+        <w:t xml:space="preserve">, C. A., Moore, S. M., Naylor, M. D., &amp; Stone, P. W. (2020). Use of individual development plans for </w:t>
+      </w:r>
+      <w:proofErr w:type="gramStart"/>
+      <w:r>
+        <w:t>nurse</w:t>
+      </w:r>
+      <w:proofErr w:type="gramEnd"/>
+      <w:r>
+        <w:t xml:space="preserve"> scientist training. </w:t>
+      </w:r>
+      <w:r>
+        <w:rPr>
+          <w:i/>
+          <w:iCs/>
+        </w:rPr>
+        <w:t>Nursing Outlook</w:t>
+      </w:r>
+      <w:r>
+        <w:t xml:space="preserve">, </w:t>
+      </w:r>
+      <w:r>
+        <w:rPr>
+          <w:i/>
+          <w:iCs/>
+        </w:rPr>
+        <w:t>68</w:t>
+      </w:r>
+      <w:r>
+        <w:t>(3), 284–292. https://doi.org/10.1016/j.outlook.2020.01.001</w:t>
+      </w:r>
+    </w:p>
+    <w:p>
+      <w:pPr>
+        <w:pStyle w:val="NormalWeb"/>
+        <w:spacing w:before="0" w:beforeAutospacing="0" w:after="0" w:afterAutospacing="0" w:line="276" w:lineRule="auto"/>
+        <w:ind w:left="720" w:hanging="720"/>
+        <w:jc w:val="both"/>
+      </w:pPr>
+      <w:r>
+        <w:t xml:space="preserve">Vhothusa, E. M., &amp; Van, G. H. (2023). Self-leadership through self-reflection: guiding nursing faculty in taking ownership of their teaching practices in nursing education institutions. </w:t>
+      </w:r>
+      <w:r>
+        <w:rPr>
+          <w:i/>
+          <w:iCs/>
+        </w:rPr>
+        <w:t>International and Multidisciplinary Perspectives</w:t>
+      </w:r>
+      <w:r>
+        <w:t xml:space="preserve">, </w:t>
+      </w:r>
+      <w:r>
+        <w:rPr>
+          <w:i/>
+          <w:iCs/>
+        </w:rPr>
+        <w:t>24</w:t>
+      </w:r>
+      <w:r>
+        <w:t>(5), 1–15. https://doi.org/10.1080/14623943.2023.2222075</w:t>
+      </w:r>
+    </w:p>
+    <w:p>
+      <w:pPr>
+        <w:pStyle w:val="NormalWeb"/>
+        <w:spacing w:before="0" w:beforeAutospacing="0" w:after="0" w:afterAutospacing="0" w:line="276" w:lineRule="auto"/>
+        <w:ind w:left="720" w:hanging="720"/>
+        <w:jc w:val="both"/>
+      </w:pPr>
+      <w:r>
+        <w:t xml:space="preserve">WHO. (2020, October 6). </w:t>
+      </w:r>
+      <w:r>
+        <w:rPr>
+          <w:i/>
+          <w:iCs/>
+        </w:rPr>
+        <w:t>Health workforce requirements for universal health coverage and the Sustainable Development Goals</w:t>
+      </w:r>
+      <w:r>
+        <w:t>. Www.who.int. https://www.who.int/publications/i/item/9789241511407</w:t>
+      </w:r>
+    </w:p>
+    <w:p>
+      <w:pPr>
+        <w:pStyle w:val="NormalWeb"/>
+        <w:spacing w:before="0" w:beforeAutospacing="0" w:after="0" w:afterAutospacing="0" w:line="276" w:lineRule="auto"/>
+        <w:ind w:left="720" w:hanging="720"/>
+        <w:jc w:val="both"/>
+      </w:pPr>
+      <w:r>
+        <w:t xml:space="preserve">Williams, C. W., Rossi, L. P., Bittner, V. A., Driscoll, A., Durant, R. W., Granger, B. B., Graven, L. J., Kitko, L., Newlin, K., &amp; Shirey, M. (2020). Addressing social determinants of health in the care of patients with heart failure: A scientific statement from the </w:t>
+      </w:r>
+      <w:proofErr w:type="spellStart"/>
+      <w:r>
+        <w:t>american</w:t>
+      </w:r>
+      <w:proofErr w:type="spellEnd"/>
+      <w:r>
+        <w:t xml:space="preserve"> heart association. </w:t>
+      </w:r>
+      <w:r>
+        <w:rPr>
+          <w:i/>
+          <w:iCs/>
+        </w:rPr>
+        <w:t>Circulation</w:t>
+      </w:r>
+      <w:r>
+        <w:t xml:space="preserve">, </w:t>
+      </w:r>
+      <w:r>
+        <w:rPr>
+          <w:i/>
+          <w:iCs/>
+        </w:rPr>
+        <w:t>141</w:t>
+      </w:r>
+      <w:r>
+        <w:t>(22). https://doi.org/10.1161/cir.0000000000000767</w:t>
+      </w:r>
+    </w:p>
+    <w:p/>
+    <w:p/>
     <w:p/>
     <w:sectPr>
       <w:pgSz w:w="12240" w:h="15840"/>
@@ -2772,6 +4978,25 @@
       <w:spacing w:val="5"/>
     </w:rPr>
   </w:style>
+  <w:style w:type="paragraph" w:styleId="NormalWeb">
+    <w:name w:val="Normal (Web)"/>
+    <w:basedOn w:val="Normal"/>
+    <w:uiPriority w:val="99"/>
+    <w:semiHidden/>
+    <w:unhideWhenUsed/>
+    <w:rsid w:val="001E561F"/>
+    <w:pPr>
+      <w:spacing w:before="100" w:beforeAutospacing="1" w:after="100" w:afterAutospacing="1" w:line="240" w:lineRule="auto"/>
+      <w:jc w:val="left"/>
+    </w:pPr>
+    <w:rPr>
+      <w:rFonts w:eastAsia="Times New Roman" w:cs="Times New Roman"/>
+      <w:kern w:val="0"/>
+      <w:szCs w:val="24"/>
+      <w:lang w:val="en-US"/>
+      <w14:ligatures w14:val="none"/>
+    </w:rPr>
+  </w:style>
 </w:styles>
 </file>
 

</xml_diff>